<commit_message>
Progress writing the project report
</commit_message>
<xml_diff>
--- a/project/Data Stream Clustering Applied to Yugioh Trading Card Data.docx
+++ b/project/Data Stream Clustering Applied to Yugioh Trading Card Data.docx
@@ -23,7 +23,19 @@
         <w:jc w:val="center"/>
       </w:pPr>
       <w:r>
-        <w:t>Data Stream Clustering Applied to Y</w:t>
+        <w:t>Data Stream Clustering</w:t>
+      </w:r>
+      <w:r>
+        <w:t xml:space="preserve"> Applied to</w:t>
+      </w:r>
+      <w:r>
+        <w:t xml:space="preserve"> </w:t>
+      </w:r>
+      <w:r>
+        <w:t>Preprocessed</w:t>
+      </w:r>
+      <w:r>
+        <w:t xml:space="preserve"> Y</w:t>
       </w:r>
       <w:r>
         <w:t>ugioh</w:t>
@@ -114,10 +126,7 @@
         <w:t xml:space="preserve">. He has since started a </w:t>
       </w:r>
       <w:r>
-        <w:t>Computer Science</w:t>
-      </w:r>
-      <w:r>
-        <w:t xml:space="preserve"> </w:t>
+        <w:t xml:space="preserve">Computer Science </w:t>
       </w:r>
       <w:r>
         <w:t xml:space="preserve">M.S. degree and </w:t>
@@ -125,7 +134,7 @@
       <w:r>
         <w:t xml:space="preserve">plans to graduate in Dec 2020. During his into to AI course, Vince’s </w:t>
       </w:r>
-      <w:hyperlink r:id="rId5" w:history="1">
+      <w:hyperlink r:id="rId6" w:history="1">
         <w:r>
           <w:rPr>
             <w:rStyle w:val="Hyperlink"/>
@@ -157,7 +166,7 @@
       <w:r>
         <w:t xml:space="preserve"> in his free time he created a </w:t>
       </w:r>
-      <w:hyperlink r:id="rId6" w:history="1">
+      <w:hyperlink r:id="rId7" w:history="1">
         <w:r>
           <w:rPr>
             <w:rStyle w:val="Hyperlink"/>
@@ -248,6 +257,7 @@
               <w:tab w:val="right" w:leader="dot" w:pos="9350"/>
             </w:tabs>
             <w:rPr>
+              <w:rFonts w:eastAsiaTheme="minorEastAsia"/>
               <w:noProof/>
             </w:rPr>
           </w:pPr>
@@ -260,13 +270,13 @@
           <w:r>
             <w:fldChar w:fldCharType="separate"/>
           </w:r>
-          <w:hyperlink w:anchor="_Toc39752604" w:history="1">
+          <w:hyperlink w:anchor="_Toc39780887" w:history="1">
             <w:r>
               <w:rPr>
                 <w:rStyle w:val="Hyperlink"/>
                 <w:noProof/>
               </w:rPr>
-              <w:t>Table of Contents</w:t>
+              <w:t>Executive Summary</w:t>
             </w:r>
             <w:r>
               <w:rPr>
@@ -287,7 +297,7 @@
                 <w:noProof/>
                 <w:webHidden/>
               </w:rPr>
-              <w:instrText xml:space="preserve"> PAGEREF _Toc39752604 \h </w:instrText>
+              <w:instrText xml:space="preserve"> PAGEREF _Toc39780887 \h </w:instrText>
             </w:r>
             <w:r>
               <w:rPr>
@@ -307,7 +317,7 @@
                 <w:noProof/>
                 <w:webHidden/>
               </w:rPr>
-              <w:t>2</w:t>
+              <w:t>3</w:t>
             </w:r>
             <w:r>
               <w:rPr>
@@ -325,16 +335,17 @@
               <w:tab w:val="right" w:leader="dot" w:pos="9350"/>
             </w:tabs>
             <w:rPr>
+              <w:rFonts w:eastAsiaTheme="minorEastAsia"/>
               <w:noProof/>
             </w:rPr>
           </w:pPr>
-          <w:hyperlink w:anchor="_Toc39752605" w:history="1">
+          <w:hyperlink w:anchor="_Toc39780888" w:history="1">
             <w:r>
               <w:rPr>
                 <w:rStyle w:val="Hyperlink"/>
                 <w:noProof/>
               </w:rPr>
-              <w:t>Executive Summary</w:t>
+              <w:t>Introduction</w:t>
             </w:r>
             <w:r>
               <w:rPr>
@@ -355,7 +366,7 @@
                 <w:noProof/>
                 <w:webHidden/>
               </w:rPr>
-              <w:instrText xml:space="preserve"> PAGEREF _Toc39752605 \h </w:instrText>
+              <w:instrText xml:space="preserve"> PAGEREF _Toc39780888 \h </w:instrText>
             </w:r>
             <w:r>
               <w:rPr>
@@ -375,7 +386,7 @@
                 <w:noProof/>
                 <w:webHidden/>
               </w:rPr>
-              <w:t>3</w:t>
+              <w:t>4</w:t>
             </w:r>
             <w:r>
               <w:rPr>
@@ -393,16 +404,17 @@
               <w:tab w:val="right" w:leader="dot" w:pos="9350"/>
             </w:tabs>
             <w:rPr>
+              <w:rFonts w:eastAsiaTheme="minorEastAsia"/>
               <w:noProof/>
             </w:rPr>
           </w:pPr>
-          <w:hyperlink w:anchor="_Toc39752606" w:history="1">
+          <w:hyperlink w:anchor="_Toc39780889" w:history="1">
             <w:r>
               <w:rPr>
                 <w:rStyle w:val="Hyperlink"/>
                 <w:noProof/>
               </w:rPr>
-              <w:t>Introduction</w:t>
+              <w:t>Project Specifications</w:t>
             </w:r>
             <w:r>
               <w:rPr>
@@ -423,7 +435,7 @@
                 <w:noProof/>
                 <w:webHidden/>
               </w:rPr>
-              <w:instrText xml:space="preserve"> PAGEREF _Toc39752606 \h </w:instrText>
+              <w:instrText xml:space="preserve"> PAGEREF _Toc39780889 \h </w:instrText>
             </w:r>
             <w:r>
               <w:rPr>
@@ -443,7 +455,7 @@
                 <w:noProof/>
                 <w:webHidden/>
               </w:rPr>
-              <w:t>3</w:t>
+              <w:t>6</w:t>
             </w:r>
             <w:r>
               <w:rPr>
@@ -461,16 +473,17 @@
               <w:tab w:val="right" w:leader="dot" w:pos="9350"/>
             </w:tabs>
             <w:rPr>
+              <w:rFonts w:eastAsiaTheme="minorEastAsia"/>
               <w:noProof/>
             </w:rPr>
           </w:pPr>
-          <w:hyperlink w:anchor="_Toc39752607" w:history="1">
+          <w:hyperlink w:anchor="_Toc39780890" w:history="1">
             <w:r>
               <w:rPr>
                 <w:rStyle w:val="Hyperlink"/>
                 <w:noProof/>
               </w:rPr>
-              <w:t>Project Specifications</w:t>
+              <w:t>Detailed Design</w:t>
             </w:r>
             <w:r>
               <w:rPr>
@@ -491,7 +504,7 @@
                 <w:noProof/>
                 <w:webHidden/>
               </w:rPr>
-              <w:instrText xml:space="preserve"> PAGEREF _Toc39752607 \h </w:instrText>
+              <w:instrText xml:space="preserve"> PAGEREF _Toc39780890 \h </w:instrText>
             </w:r>
             <w:r>
               <w:rPr>
@@ -511,7 +524,7 @@
                 <w:noProof/>
                 <w:webHidden/>
               </w:rPr>
-              <w:t>3</w:t>
+              <w:t>6</w:t>
             </w:r>
             <w:r>
               <w:rPr>
@@ -529,16 +542,17 @@
               <w:tab w:val="right" w:leader="dot" w:pos="9350"/>
             </w:tabs>
             <w:rPr>
+              <w:rFonts w:eastAsiaTheme="minorEastAsia"/>
               <w:noProof/>
             </w:rPr>
           </w:pPr>
-          <w:hyperlink w:anchor="_Toc39752608" w:history="1">
+          <w:hyperlink w:anchor="_Toc39780891" w:history="1">
             <w:r>
               <w:rPr>
                 <w:rStyle w:val="Hyperlink"/>
                 <w:noProof/>
               </w:rPr>
-              <w:t>Detailed Design</w:t>
+              <w:t>Experimental Results</w:t>
             </w:r>
             <w:r>
               <w:rPr>
@@ -559,7 +573,7 @@
                 <w:noProof/>
                 <w:webHidden/>
               </w:rPr>
-              <w:instrText xml:space="preserve"> PAGEREF _Toc39752608 \h </w:instrText>
+              <w:instrText xml:space="preserve"> PAGEREF _Toc39780891 \h </w:instrText>
             </w:r>
             <w:r>
               <w:rPr>
@@ -579,7 +593,7 @@
                 <w:noProof/>
                 <w:webHidden/>
               </w:rPr>
-              <w:t>3</w:t>
+              <w:t>7</w:t>
             </w:r>
             <w:r>
               <w:rPr>
@@ -597,16 +611,17 @@
               <w:tab w:val="right" w:leader="dot" w:pos="9350"/>
             </w:tabs>
             <w:rPr>
+              <w:rFonts w:eastAsiaTheme="minorEastAsia"/>
               <w:noProof/>
             </w:rPr>
           </w:pPr>
-          <w:hyperlink w:anchor="_Toc39752609" w:history="1">
+          <w:hyperlink w:anchor="_Toc39780892" w:history="1">
             <w:r>
               <w:rPr>
                 <w:rStyle w:val="Hyperlink"/>
                 <w:noProof/>
               </w:rPr>
-              <w:t>Experimental Results</w:t>
+              <w:t>References</w:t>
             </w:r>
             <w:r>
               <w:rPr>
@@ -627,7 +642,7 @@
                 <w:noProof/>
                 <w:webHidden/>
               </w:rPr>
-              <w:instrText xml:space="preserve"> PAGEREF _Toc39752609 \h </w:instrText>
+              <w:instrText xml:space="preserve"> PAGEREF _Toc39780892 \h </w:instrText>
             </w:r>
             <w:r>
               <w:rPr>
@@ -647,7 +662,143 @@
                 <w:noProof/>
                 <w:webHidden/>
               </w:rPr>
-              <w:t>3</w:t>
+              <w:t>8</w:t>
+            </w:r>
+            <w:r>
+              <w:rPr>
+                <w:noProof/>
+                <w:webHidden/>
+              </w:rPr>
+              <w:fldChar w:fldCharType="end"/>
+            </w:r>
+          </w:hyperlink>
+        </w:p>
+        <w:p>
+          <w:pPr>
+            <w:pStyle w:val="TOC2"/>
+            <w:tabs>
+              <w:tab w:val="right" w:leader="dot" w:pos="9350"/>
+            </w:tabs>
+            <w:rPr>
+              <w:noProof/>
+            </w:rPr>
+          </w:pPr>
+          <w:hyperlink w:anchor="_Toc39780893" w:history="1">
+            <w:r>
+              <w:rPr>
+                <w:rStyle w:val="Hyperlink"/>
+                <w:noProof/>
+              </w:rPr>
+              <w:t>Works Cited</w:t>
+            </w:r>
+            <w:r>
+              <w:rPr>
+                <w:noProof/>
+                <w:webHidden/>
+              </w:rPr>
+              <w:tab/>
+            </w:r>
+            <w:r>
+              <w:rPr>
+                <w:noProof/>
+                <w:webHidden/>
+              </w:rPr>
+              <w:fldChar w:fldCharType="begin"/>
+            </w:r>
+            <w:r>
+              <w:rPr>
+                <w:noProof/>
+                <w:webHidden/>
+              </w:rPr>
+              <w:instrText xml:space="preserve"> PAGEREF _Toc39780893 \h </w:instrText>
+            </w:r>
+            <w:r>
+              <w:rPr>
+                <w:noProof/>
+                <w:webHidden/>
+              </w:rPr>
+            </w:r>
+            <w:r>
+              <w:rPr>
+                <w:noProof/>
+                <w:webHidden/>
+              </w:rPr>
+              <w:fldChar w:fldCharType="separate"/>
+            </w:r>
+            <w:r>
+              <w:rPr>
+                <w:noProof/>
+                <w:webHidden/>
+              </w:rPr>
+              <w:t>8</w:t>
+            </w:r>
+            <w:r>
+              <w:rPr>
+                <w:noProof/>
+                <w:webHidden/>
+              </w:rPr>
+              <w:fldChar w:fldCharType="end"/>
+            </w:r>
+          </w:hyperlink>
+        </w:p>
+        <w:p>
+          <w:pPr>
+            <w:pStyle w:val="TOC2"/>
+            <w:tabs>
+              <w:tab w:val="right" w:leader="dot" w:pos="9350"/>
+            </w:tabs>
+            <w:rPr>
+              <w:noProof/>
+            </w:rPr>
+          </w:pPr>
+          <w:hyperlink w:anchor="_Toc39780894" w:history="1">
+            <w:r>
+              <w:rPr>
+                <w:rStyle w:val="Hyperlink"/>
+                <w:noProof/>
+              </w:rPr>
+              <w:t>Works Consulted</w:t>
+            </w:r>
+            <w:r>
+              <w:rPr>
+                <w:noProof/>
+                <w:webHidden/>
+              </w:rPr>
+              <w:tab/>
+            </w:r>
+            <w:r>
+              <w:rPr>
+                <w:noProof/>
+                <w:webHidden/>
+              </w:rPr>
+              <w:fldChar w:fldCharType="begin"/>
+            </w:r>
+            <w:r>
+              <w:rPr>
+                <w:noProof/>
+                <w:webHidden/>
+              </w:rPr>
+              <w:instrText xml:space="preserve"> PAGEREF _Toc39780894 \h </w:instrText>
+            </w:r>
+            <w:r>
+              <w:rPr>
+                <w:noProof/>
+                <w:webHidden/>
+              </w:rPr>
+            </w:r>
+            <w:r>
+              <w:rPr>
+                <w:noProof/>
+                <w:webHidden/>
+              </w:rPr>
+              <w:fldChar w:fldCharType="separate"/>
+            </w:r>
+            <w:r>
+              <w:rPr>
+                <w:noProof/>
+                <w:webHidden/>
+              </w:rPr>
+              <w:t>8</w:t>
             </w:r>
             <w:r>
               <w:rPr>
@@ -665,16 +816,17 @@
               <w:tab w:val="right" w:leader="dot" w:pos="9350"/>
             </w:tabs>
             <w:rPr>
+              <w:rFonts w:eastAsiaTheme="minorEastAsia"/>
               <w:noProof/>
             </w:rPr>
           </w:pPr>
-          <w:hyperlink w:anchor="_Toc39752610" w:history="1">
+          <w:hyperlink w:anchor="_Toc39780895" w:history="1">
             <w:r>
               <w:rPr>
                 <w:rStyle w:val="Hyperlink"/>
                 <w:noProof/>
               </w:rPr>
-              <w:t>References</w:t>
+              <w:t>Appendix A</w:t>
             </w:r>
             <w:r>
               <w:rPr>
@@ -695,7 +847,7 @@
                 <w:noProof/>
                 <w:webHidden/>
               </w:rPr>
-              <w:instrText xml:space="preserve"> PAGEREF _Toc39752610 \h </w:instrText>
+              <w:instrText xml:space="preserve"> PAGEREF _Toc39780895 \h </w:instrText>
             </w:r>
             <w:r>
               <w:rPr>
@@ -715,7 +867,7 @@
                 <w:noProof/>
                 <w:webHidden/>
               </w:rPr>
-              <w:t>4</w:t>
+              <w:t>9</w:t>
             </w:r>
             <w:r>
               <w:rPr>
@@ -733,16 +885,17 @@
               <w:tab w:val="right" w:leader="dot" w:pos="9350"/>
             </w:tabs>
             <w:rPr>
+              <w:rFonts w:eastAsiaTheme="minorEastAsia"/>
               <w:noProof/>
             </w:rPr>
           </w:pPr>
-          <w:hyperlink w:anchor="_Toc39752611" w:history="1">
+          <w:hyperlink w:anchor="_Toc39780896" w:history="1">
             <w:r>
               <w:rPr>
                 <w:rStyle w:val="Hyperlink"/>
                 <w:noProof/>
               </w:rPr>
-              <w:t>Appendix A</w:t>
+              <w:t>Appendix B</w:t>
             </w:r>
             <w:r>
               <w:rPr>
@@ -763,7 +916,7 @@
                 <w:noProof/>
                 <w:webHidden/>
               </w:rPr>
-              <w:instrText xml:space="preserve"> PAGEREF _Toc39752611 \h </w:instrText>
+              <w:instrText xml:space="preserve"> PAGEREF _Toc39780896 \h </w:instrText>
             </w:r>
             <w:r>
               <w:rPr>
@@ -783,75 +936,7 @@
                 <w:noProof/>
                 <w:webHidden/>
               </w:rPr>
-              <w:t>4</w:t>
-            </w:r>
-            <w:r>
-              <w:rPr>
-                <w:noProof/>
-                <w:webHidden/>
-              </w:rPr>
-              <w:fldChar w:fldCharType="end"/>
-            </w:r>
-          </w:hyperlink>
-        </w:p>
-        <w:p>
-          <w:pPr>
-            <w:pStyle w:val="TOC1"/>
-            <w:tabs>
-              <w:tab w:val="right" w:leader="dot" w:pos="9350"/>
-            </w:tabs>
-            <w:rPr>
-              <w:noProof/>
-            </w:rPr>
-          </w:pPr>
-          <w:hyperlink w:anchor="_Toc39752612" w:history="1">
-            <w:r>
-              <w:rPr>
-                <w:rStyle w:val="Hyperlink"/>
-                <w:noProof/>
-              </w:rPr>
-              <w:t>Appendix B</w:t>
-            </w:r>
-            <w:r>
-              <w:rPr>
-                <w:noProof/>
-                <w:webHidden/>
-              </w:rPr>
-              <w:tab/>
-            </w:r>
-            <w:r>
-              <w:rPr>
-                <w:noProof/>
-                <w:webHidden/>
-              </w:rPr>
-              <w:fldChar w:fldCharType="begin"/>
-            </w:r>
-            <w:r>
-              <w:rPr>
-                <w:noProof/>
-                <w:webHidden/>
-              </w:rPr>
-              <w:instrText xml:space="preserve"> PAGEREF _Toc39752612 \h </w:instrText>
-            </w:r>
-            <w:r>
-              <w:rPr>
-                <w:noProof/>
-                <w:webHidden/>
-              </w:rPr>
-            </w:r>
-            <w:r>
-              <w:rPr>
-                <w:noProof/>
-                <w:webHidden/>
-              </w:rPr>
-              <w:fldChar w:fldCharType="separate"/>
-            </w:r>
-            <w:r>
-              <w:rPr>
-                <w:noProof/>
-                <w:webHidden/>
-              </w:rPr>
-              <w:t>4</w:t>
+              <w:t>10</w:t>
             </w:r>
             <w:r>
               <w:rPr>
@@ -893,11 +978,12 @@
       <w:pPr>
         <w:pStyle w:val="Heading1"/>
       </w:pPr>
-      <w:bookmarkStart w:id="0" w:name="_Toc39752605"/>
+      <w:bookmarkStart w:id="0" w:name="_Toc39780887"/>
       <w:r>
         <w:lastRenderedPageBreak/>
         <w:t>Executive Summary</w:t>
       </w:r>
+      <w:bookmarkEnd w:id="0"/>
     </w:p>
     <w:p>
       <w:r>
@@ -951,10 +1037,16 @@
         <w:t xml:space="preserve">igher level monsters should be stronger than lower level </w:t>
       </w:r>
       <w:r>
-        <w:t>monsters (</w:t>
-      </w:r>
-      <w:r>
-        <w:t>i.e. have higher atk and def</w:t>
+        <w:t xml:space="preserve">monsters (i.e. have higher </w:t>
+      </w:r>
+      <w:r>
+        <w:t>attack</w:t>
+      </w:r>
+      <w:r>
+        <w:t xml:space="preserve"> and </w:t>
+      </w:r>
+      <w:r>
+        <w:t>defense</w:t>
       </w:r>
       <w:r>
         <w:t xml:space="preserve"> </w:t>
@@ -1038,34 +1130,264 @@
       </w:r>
     </w:p>
     <w:p/>
-    <w:p>
-      <w:r>
-        <w:t>‘Normal’ monster text will be omitted as it serves no functional purpose. Text that actually gives the monster some effect on the game will be preprocessed into numeric values to be used for distance calculations.</w:t>
-      </w:r>
-    </w:p>
     <w:p/>
     <w:p>
       <w:pPr>
         <w:pStyle w:val="Heading1"/>
-      </w:pPr>
-      <w:bookmarkStart w:id="1" w:name="_Toc39752606"/>
-      <w:bookmarkEnd w:id="0"/>
-      <w:r>
+        <w:sectPr>
+          <w:pgSz w:w="12240" w:h="15840"/>
+          <w:pgMar w:top="1440" w:right="1440" w:bottom="1440" w:left="1440" w:header="720" w:footer="720" w:gutter="0"/>
+          <w:cols w:space="720"/>
+          <w:docGrid w:linePitch="360"/>
+        </w:sectPr>
+      </w:pPr>
+    </w:p>
+    <w:p>
+      <w:pPr>
+        <w:pStyle w:val="Heading1"/>
+      </w:pPr>
+      <w:bookmarkStart w:id="1" w:name="_Toc39780888"/>
+      <w:r>
+        <w:lastRenderedPageBreak/>
         <w:t>Introduction</w:t>
       </w:r>
       <w:bookmarkEnd w:id="1"/>
+    </w:p>
+    <w:p>
+      <w:pPr>
+        <w:pStyle w:val="Heading3"/>
+        <w:rPr>
+          <w:u w:val="single"/>
+        </w:rPr>
+      </w:pPr>
+      <w:r>
+        <w:rPr>
+          <w:u w:val="single"/>
+        </w:rPr>
+        <w:t>Preprocessing</w:t>
+      </w:r>
+    </w:p>
+    <w:p>
+      <w:r>
+        <w:t xml:space="preserve">Before discussing any data mining algorithms, we should focus briefly on </w:t>
+      </w:r>
+      <w:r>
+        <w:t xml:space="preserve">preprocessing data. </w:t>
+      </w:r>
+      <w:r>
+        <w:t>In real l</w:t>
+      </w:r>
+      <w:r>
+        <w:t xml:space="preserve">ife there will be missing data </w:t>
+      </w:r>
+      <w:r>
+        <w:t xml:space="preserve">and decisions </w:t>
+      </w:r>
+      <w:r>
+        <w:t xml:space="preserve">will have to be made </w:t>
+      </w:r>
+      <w:r>
+        <w:t>about how to deal with it.</w:t>
+      </w:r>
+      <w:r>
+        <w:t xml:space="preserve"> One common approach, called listwise deletion, just means deleting </w:t>
+      </w:r>
+      <w:r>
+        <w:t>any datapoints with missing attribute data.</w:t>
+      </w:r>
+      <w:r>
+        <w:t xml:space="preserve"> </w:t>
+      </w:r>
+      <w:r>
+        <w:t xml:space="preserve">This is only acceptable if the population is sufficiently large and the data is MCAR. </w:t>
+      </w:r>
+      <w:r>
+        <w:t xml:space="preserve">Substitution just means replacing the sample with </w:t>
+      </w:r>
+      <w:r>
+        <w:t>another sample from the population. Imputation means inserting a new value.</w:t>
+      </w:r>
+    </w:p>
+    <w:p>
+      <w:r>
+        <w:t xml:space="preserve">MCAR, or Missing Completely at Random, </w:t>
+      </w:r>
+      <w:r>
+        <w:t>means that the probability of missing data is equal in all cases.</w:t>
+      </w:r>
+    </w:p>
+    <w:p>
+      <w:r>
+        <w:t xml:space="preserve">MAR, or Missing at Random, </w:t>
+      </w:r>
+      <w:r>
+        <w:t xml:space="preserve">means that the probability of missing data is equal in certain partitions of the data. I.e. we know why it’s missing, and the reason isn’t one of the attributes we’re </w:t>
+      </w:r>
+      <w:r>
+        <w:t>recording</w:t>
+      </w:r>
+      <w:r>
+        <w:t>.</w:t>
+      </w:r>
+    </w:p>
+    <w:p>
+      <w:r>
+        <w:t>MNAR, or Missing Not at Random, means that the probability of missing data varies for reasons we don’t know.</w:t>
+      </w:r>
+    </w:p>
+    <w:p>
+      <w:pPr>
+        <w:pStyle w:val="Heading3"/>
+        <w:rPr>
+          <w:u w:val="single"/>
+        </w:rPr>
+      </w:pPr>
+      <w:r>
+        <w:rPr>
+          <w:u w:val="single"/>
+        </w:rPr>
+        <w:t>Clustering</w:t>
+      </w:r>
+    </w:p>
+    <w:p>
+      <w:r>
+        <w:t>Clustering is one of many approaches to machine learning.</w:t>
+      </w:r>
+      <w:r>
+        <w:t xml:space="preserve"> More specifically, it is a method </w:t>
+      </w:r>
+      <w:r>
+        <w:t xml:space="preserve">of </w:t>
+      </w:r>
+      <w:r>
+        <w:t>unsupervised learning – meaning it can be used to analyze data</w:t>
+      </w:r>
+      <w:r>
+        <w:t xml:space="preserve"> that hasn’t already been </w:t>
+      </w:r>
+      <w:r>
+        <w:t>labeled/ classified</w:t>
+      </w:r>
+      <w:r>
+        <w:t>.</w:t>
+      </w:r>
+      <w:r>
+        <w:t xml:space="preserve"> Clustering algorithms can be applied to a dataset to just ‘see what happens’. Perhaps it will label the data the way we expect it to, or perhaps it will find a new pattern we human didn’t notice. </w:t>
+      </w:r>
+    </w:p>
+    <w:p>
+      <w:r>
+        <w:t>As for the approach,</w:t>
+      </w:r>
+      <w:r>
+        <w:t xml:space="preserve"> similar data points are grouped together in </w:t>
+      </w:r>
+      <w:r>
+        <w:t xml:space="preserve">groups called clusters. </w:t>
+      </w:r>
+      <w:r>
+        <w:t xml:space="preserve">This similarity is measured </w:t>
+      </w:r>
+      <w:r>
+        <w:t xml:space="preserve">by calculating the distance between the attributes </w:t>
+      </w:r>
+      <w:r>
+        <w:t>of each data point</w:t>
+      </w:r>
+      <w:r>
+        <w:t xml:space="preserve">. </w:t>
+      </w:r>
+      <w:r>
+        <w:t xml:space="preserve">The question to ask yourself is – how is this useful? Think about a dataset with a high number of attributes. For example, cancer </w:t>
+      </w:r>
+    </w:p>
+    <w:p>
+      <w:pPr>
+        <w:pStyle w:val="Heading3"/>
+        <w:rPr>
+          <w:u w:val="single"/>
+        </w:rPr>
+      </w:pPr>
+      <w:r>
+        <w:rPr>
+          <w:u w:val="single"/>
+        </w:rPr>
+        <w:t>Data Stream Algorithms</w:t>
+      </w:r>
+    </w:p>
+    <w:p/>
+    <w:p/>
+    <w:p/>
+    <w:p>
+      <w:r>
+        <w:rPr>
+          <w:noProof/>
+        </w:rPr>
+        <w:drawing>
+          <wp:inline distT="0" distB="0" distL="0" distR="0" wp14:anchorId="68B188D2" wp14:editId="4952B718">
+            <wp:extent cx="5943600" cy="1580515"/>
+            <wp:effectExtent l="0" t="0" r="0" b="635"/>
+            <wp:docPr id="1" name="Picture 1"/>
+            <wp:cNvGraphicFramePr>
+              <a:graphicFrameLocks xmlns:a="http://schemas.openxmlformats.org/drawingml/2006/main" noChangeAspect="1"/>
+            </wp:cNvGraphicFramePr>
+            <a:graphic xmlns:a="http://schemas.openxmlformats.org/drawingml/2006/main">
+              <a:graphicData uri="http://schemas.openxmlformats.org/drawingml/2006/picture">
+                <pic:pic xmlns:pic="http://schemas.openxmlformats.org/drawingml/2006/picture">
+                  <pic:nvPicPr>
+                    <pic:cNvPr id="1" name=""/>
+                    <pic:cNvPicPr/>
+                  </pic:nvPicPr>
+                  <pic:blipFill>
+                    <a:blip r:embed="rId8"/>
+                    <a:stretch>
+                      <a:fillRect/>
+                    </a:stretch>
+                  </pic:blipFill>
+                  <pic:spPr>
+                    <a:xfrm>
+                      <a:off x="0" y="0"/>
+                      <a:ext cx="5943600" cy="1580515"/>
+                    </a:xfrm>
+                    <a:prstGeom prst="rect">
+                      <a:avLst/>
+                    </a:prstGeom>
+                  </pic:spPr>
+                </pic:pic>
+              </a:graphicData>
+            </a:graphic>
+          </wp:inline>
+        </w:drawing>
+      </w:r>
+    </w:p>
+    <w:p>
+      <w:pPr>
+        <w:pStyle w:val="Heading3"/>
+        <w:rPr>
+          <w:u w:val="single"/>
+        </w:rPr>
+      </w:pPr>
+      <w:r>
+        <w:rPr>
+          <w:u w:val="single"/>
+        </w:rPr>
+        <w:lastRenderedPageBreak/>
+        <w:t>ClusTree</w:t>
+      </w:r>
     </w:p>
     <w:p>
       <w:pPr>
         <w:rPr>
           <w:i/>
           <w:iCs/>
+          <w:color w:val="FF0000"/>
         </w:rPr>
       </w:pPr>
       <w:r>
         <w:rPr>
           <w:i/>
           <w:iCs/>
+          <w:color w:val="FF0000"/>
         </w:rPr>
         <w:t>Here you will need to frame the project both within the particular subfield and within the larger framework of engineering as a whole. Assume your reader is a technical professional with little knowledge of this course’s subject but has general technical knowledge. Students often struggle here wondering exactly how much detail or background information to include. Try searching ieeexplore.org for professional research journal articles that interest you. Read the introduction and literature summary portions of the papers. This will give you some idea of what is needed in a technical introduction.</w:t>
       </w:r>
@@ -1075,80 +1397,400 @@
         <w:rPr>
           <w:i/>
           <w:iCs/>
+          <w:color w:val="FF0000"/>
         </w:rPr>
       </w:pPr>
       <w:r>
         <w:rPr>
           <w:i/>
           <w:iCs/>
+          <w:color w:val="FF0000"/>
         </w:rPr>
         <w:t>This section should be 2-5 pages in length and should be at a high level. Leave the full technical details for later sections. This and the subsequent sections can include figures.</w:t>
       </w:r>
     </w:p>
+    <w:p/>
+    <w:p/>
     <w:p>
       <w:pPr>
         <w:pStyle w:val="Heading1"/>
-      </w:pPr>
-      <w:bookmarkStart w:id="2" w:name="_Toc39752607"/>
-      <w:r>
+        <w:sectPr>
+          <w:pgSz w:w="12240" w:h="15840"/>
+          <w:pgMar w:top="1440" w:right="1440" w:bottom="1440" w:left="1440" w:header="720" w:footer="720" w:gutter="0"/>
+          <w:cols w:space="720"/>
+          <w:docGrid w:linePitch="360"/>
+        </w:sectPr>
+      </w:pPr>
+      <w:bookmarkStart w:id="2" w:name="_Toc39780889"/>
+    </w:p>
+    <w:p>
+      <w:pPr>
+        <w:pStyle w:val="Heading1"/>
+      </w:pPr>
+      <w:r>
+        <w:lastRenderedPageBreak/>
         <w:t>Project Specifications</w:t>
       </w:r>
       <w:bookmarkEnd w:id="2"/>
     </w:p>
     <w:p>
-      <w:pPr>
+      <w:r>
+        <w:t xml:space="preserve">Why Yugioh, and why </w:t>
+      </w:r>
+      <w:r>
+        <w:t>d</w:t>
+      </w:r>
+      <w:r>
+        <w:t xml:space="preserve">ata </w:t>
+      </w:r>
+      <w:r>
+        <w:t>s</w:t>
+      </w:r>
+      <w:r>
+        <w:t xml:space="preserve">tream </w:t>
+      </w:r>
+      <w:r>
+        <w:t>c</w:t>
+      </w:r>
+      <w:r>
+        <w:t>lustering?</w:t>
+      </w:r>
+      <w:r>
+        <w:t xml:space="preserve"> </w:t>
+      </w:r>
+      <w:r>
+        <w:t xml:space="preserve">This particular data set offers a chance to </w:t>
+      </w:r>
+      <w:r>
+        <w:t>experiment with</w:t>
+      </w:r>
+      <w:r>
+        <w:t xml:space="preserve"> </w:t>
+      </w:r>
+      <w:r>
+        <w:t xml:space="preserve">textual </w:t>
+      </w:r>
+      <w:r>
+        <w:t>data preprocessing</w:t>
+      </w:r>
+      <w:r>
+        <w:t xml:space="preserve">. </w:t>
+      </w:r>
+      <w:r>
+        <w:t xml:space="preserve">If we use only the </w:t>
+      </w:r>
+      <w:r>
+        <w:t>inherently</w:t>
+      </w:r>
+      <w:r>
+        <w:t>-</w:t>
+      </w:r>
+      <w:r>
+        <w:t xml:space="preserve">numeric attributes </w:t>
+      </w:r>
+      <w:r>
+        <w:t xml:space="preserve">there is an accuracy of roughly 50%, so it is obvious whether any additional attributes derived from card text have negative, positive, or zero impact. The goal is to improve the accuracy above 50%, </w:t>
+      </w:r>
+      <w:r>
+        <w:t xml:space="preserve">and the tool to be used for evaluation will be a data stream clustering algorithm. This </w:t>
+      </w:r>
+      <w:r>
+        <w:t xml:space="preserve">type of </w:t>
+      </w:r>
+      <w:r>
+        <w:t xml:space="preserve">algorithm allows us to see the accuracy fluctuate as the algorithm parses the data set. </w:t>
+      </w:r>
+      <w:r>
+        <w:t xml:space="preserve">It gives us a way to granularly </w:t>
+      </w:r>
+      <w:r>
+        <w:t>observe</w:t>
+      </w:r>
+      <w:r>
+        <w:t xml:space="preserve"> the impact of re-ordering our data or including/omitting attributes.</w:t>
+      </w:r>
+      <w:bookmarkStart w:id="3" w:name="_Toc39780890"/>
+    </w:p>
+    <w:p>
+      <w:pPr>
+        <w:pStyle w:val="Heading1"/>
+      </w:pPr>
+      <w:r>
+        <w:t>Detailed Design</w:t>
+      </w:r>
+      <w:bookmarkEnd w:id="3"/>
+    </w:p>
+    <w:p>
+      <w:r>
+        <w:t xml:space="preserve">In our case, a few data points were (1) labeled incorrectly and (2) missing data. Both issues were fixed manually by looking up the </w:t>
+      </w:r>
+      <w:r>
+        <w:t xml:space="preserve">correct </w:t>
+      </w:r>
+      <w:r>
+        <w:t>information.</w:t>
+      </w:r>
+    </w:p>
+    <w:p>
+      <w:r>
+        <w:t>Next,</w:t>
+      </w:r>
+      <w:r>
+        <w:t xml:space="preserve"> we had to deal with numerical data that wasn’t missing but couldn’t be assigned a ‘correct’ value either. Several monsters in the game have placeholder values (e.g. ‘?’,’???’, or ‘X000’) for attack and defense values, and their effects specify the value. The problem is that they are all situationally dependent. E.g. monster X has 600 attack per </w:t>
+      </w:r>
+      <w:r>
+        <w:t>card in the opponent’s hand</w:t>
+      </w:r>
+      <w:r>
+        <w:t>.</w:t>
+      </w:r>
+      <w:r>
+        <w:t xml:space="preserve"> </w:t>
+      </w:r>
+      <w:r>
+        <w:t>Given that they are all special cases, manual imputation could be an option for a person who knows the game. Though it would be time consuming and extremely biased. The simplest solution is probably to omit them entirely.</w:t>
+      </w:r>
+    </w:p>
+    <w:p>
+      <w:r>
+        <w:t xml:space="preserve">As mentioned in the introduction, </w:t>
+      </w:r>
+      <w:r>
+        <w:t>this approach (listwise deletion) is only acceptable if the dataset is sufficiently large (</w:t>
+      </w:r>
+      <w:r>
+        <w:t>over</w:t>
+      </w:r>
+      <w:r>
+        <w:t xml:space="preserve"> 6000 in our case) and </w:t>
+      </w:r>
+      <w:r>
+        <w:t>MCAR. This ‘missing’ data is definitely MCAR, as there isn’t a specific subset of monsters with variable attack and defense values. Any type of monster with any level could have such an effect.</w:t>
+      </w:r>
+    </w:p>
+    <w:p>
+      <w:r>
+        <w:t>The original approach was to simply set the attack and defense to 0</w:t>
+      </w:r>
+      <w:r>
+        <w:t xml:space="preserve">. This is because </w:t>
+      </w:r>
+      <w:r>
+        <w:t>several cards in the game actually have a value of 0 instead of something like ‘?’, yet they still have an effect that replaces the 0 value</w:t>
+      </w:r>
+      <w:r>
+        <w:t>. An example is</w:t>
+      </w:r>
+      <w:r>
+        <w:t xml:space="preserve"> </w:t>
+      </w:r>
+      <w:r>
         <w:rPr>
           <w:i/>
           <w:iCs/>
         </w:rPr>
-      </w:pPr>
+        <w:t>Relinquished</w:t>
+      </w:r>
+      <w:r>
+        <w:t xml:space="preserve">, which captures an opponent’s monster and uses </w:t>
+      </w:r>
+      <w:r>
+        <w:t>its</w:t>
+      </w:r>
+      <w:r>
+        <w:t xml:space="preserve"> attack </w:t>
+      </w:r>
+      <w:r>
+        <w:t xml:space="preserve">and defense </w:t>
+      </w:r>
+      <w:r>
+        <w:t xml:space="preserve">values </w:t>
+      </w:r>
+      <w:r>
+        <w:t>as its own.</w:t>
+      </w:r>
+      <w:r>
+        <w:t xml:space="preserve"> The question is, how do we tell those cards apart from the ones which actually have a value of 0</w:t>
+      </w:r>
+      <w:r>
+        <w:t xml:space="preserve">? Is it worth the time to try and detect these cards by parsing the card text? Not to mention that there are other cards with typical attack and defense values which can be increased or decreased </w:t>
+      </w:r>
+      <w:r>
+        <w:t>via</w:t>
+      </w:r>
+      <w:r>
+        <w:t xml:space="preserve"> their effect.</w:t>
+      </w:r>
+      <w:r>
+        <w:t xml:space="preserve"> If two different people started down that same rabbit hole, they would emerge with two completely different data sets. Thus, we believe the best</w:t>
+      </w:r>
+      <w:r>
+        <w:t xml:space="preserve">/least biased action </w:t>
+      </w:r>
+      <w:r>
+        <w:t>is to not alter the attack and defense data based on card text.</w:t>
+      </w:r>
+    </w:p>
+    <w:p>
+      <w:r>
+        <w:t xml:space="preserve">Speaking of card text, it will actually contribute the bulk of our preprocessing logic. Since it isn’t inherently </w:t>
+      </w:r>
+      <w:r>
+        <w:t>numeric,</w:t>
+      </w:r>
+      <w:r>
+        <w:t xml:space="preserve"> </w:t>
+      </w:r>
+      <w:r>
+        <w:t xml:space="preserve">we’ll need to translate the text into one or more numeric attributes. </w:t>
+      </w:r>
+      <w:r>
+        <w:t>The g</w:t>
+      </w:r>
+      <w:r>
+        <w:t xml:space="preserve">oal is to </w:t>
+      </w:r>
+      <w:r>
+        <w:t>group monsters based on level, and monsters with good effects are comparable with ones that have high attack or defense stats</w:t>
+      </w:r>
+      <w:r>
+        <w:t xml:space="preserve">. I.e. </w:t>
+      </w:r>
+      <w:r>
+        <w:t xml:space="preserve">we need </w:t>
+      </w:r>
+      <w:r>
+        <w:t xml:space="preserve">find a way to detect </w:t>
+      </w:r>
+      <w:r>
+        <w:t xml:space="preserve">and measure </w:t>
+      </w:r>
+      <w:r>
+        <w:t>‘good’ effects</w:t>
+      </w:r>
+      <w:r>
+        <w:t>.</w:t>
+      </w:r>
+    </w:p>
+    <w:p>
+      <w:r>
+        <w:t xml:space="preserve">There is one thing to note before we </w:t>
+      </w:r>
+      <w:r>
+        <w:t>dive in</w:t>
+      </w:r>
+      <w:r>
+        <w:t xml:space="preserve">. </w:t>
+      </w:r>
+      <w:r>
+        <w:t xml:space="preserve">One type of monster called </w:t>
+      </w:r>
+      <w:r>
+        <w:t xml:space="preserve">‘Normal’ </w:t>
+      </w:r>
+      <w:r>
+        <w:t>has text but it serves no functional purpose. It’s just lore. Thus, Normal monster</w:t>
+      </w:r>
+      <w:r>
+        <w:t xml:space="preserve"> text will be omitted </w:t>
+      </w:r>
+      <w:r>
+        <w:t>during the preprocessing</w:t>
+      </w:r>
+      <w:r>
+        <w:t>.</w:t>
+      </w:r>
+      <w:r>
+        <w:t xml:space="preserve"> Now, on to translating card text to numeric values</w:t>
+      </w:r>
+      <w:r>
+        <w:t>.</w:t>
+      </w:r>
+    </w:p>
+    <w:p>
+      <w:r>
+        <w:lastRenderedPageBreak/>
+        <w:t xml:space="preserve">The first attempt is a simple word count. </w:t>
+      </w:r>
+      <w:r>
+        <w:t xml:space="preserve">Let’s assume that the effects with the most words are strongest. This is definitely incorrect. Consider </w:t>
+      </w:r>
       <w:r>
         <w:rPr>
           <w:i/>
           <w:iCs/>
         </w:rPr>
-        <w:t>Just a very brief description of what you are trying to accomplish.</w:t>
-      </w:r>
-    </w:p>
+        <w:t>Exodia the Forbidden One</w:t>
+      </w:r>
+      <w:r>
+        <w:t xml:space="preserve"> which has the 40-word effect “</w:t>
+      </w:r>
+      <w:r>
+        <w:t xml:space="preserve">If you have </w:t>
+      </w:r>
+      <w:r>
+        <w:t>[</w:t>
+      </w:r>
+      <w:r>
+        <w:t>...</w:t>
+      </w:r>
+      <w:r>
+        <w:t>]</w:t>
+      </w:r>
+      <w:r>
+        <w:t xml:space="preserve"> in addition to this card in your hand, you win the Duel.</w:t>
+      </w:r>
+      <w:r>
+        <w:t xml:space="preserve">” </w:t>
+      </w:r>
+      <w:r>
+        <w:t>This is a very good effect</w:t>
+      </w:r>
+      <w:r>
+        <w:t xml:space="preserve"> for being so short</w:t>
+      </w:r>
+      <w:r>
+        <w:t xml:space="preserve">, as there are just a handful of cards in the game that allow a player to win outright without </w:t>
+      </w:r>
+      <w:r>
+        <w:t>using monsters to attack their opponent</w:t>
+      </w:r>
+      <w:r>
+        <w:t>.</w:t>
+      </w:r>
+    </w:p>
+    <w:p/>
     <w:p>
       <w:pPr>
         <w:rPr>
           <w:i/>
           <w:iCs/>
+          <w:color w:val="FF0000"/>
         </w:rPr>
       </w:pPr>
       <w:r>
         <w:rPr>
           <w:i/>
           <w:iCs/>
-        </w:rPr>
-        <w:t>You will find as you get into the writing of this that your ability to understand and explain the project increases. This makes your work more accessible and, since it can be communicated, more likely to actually have a technological impact.</w:t>
-      </w:r>
-    </w:p>
-    <w:p>
-      <w:pPr>
-        <w:pStyle w:val="Heading1"/>
-      </w:pPr>
-      <w:bookmarkStart w:id="3" w:name="_Toc39752608"/>
-      <w:r>
-        <w:lastRenderedPageBreak/>
-        <w:t>Detailed Design</w:t>
-      </w:r>
-      <w:bookmarkEnd w:id="3"/>
-    </w:p>
-    <w:p>
-      <w:pPr>
+          <w:color w:val="FF0000"/>
+        </w:rPr>
+        <w:t xml:space="preserve">This section will form the bulk of the report. Here you should include design decisions and tradeoffs as well as any detailed technical drawings such as circuit diagrams, flow charts, etc. If these are particularly </w:t>
+      </w:r>
+      <w:r>
         <w:rPr>
           <w:i/>
           <w:iCs/>
-        </w:rPr>
-      </w:pPr>
+          <w:color w:val="FF0000"/>
+        </w:rPr>
+        <w:t>large,</w:t>
+      </w:r>
       <w:r>
         <w:rPr>
           <w:i/>
           <w:iCs/>
-        </w:rPr>
-        <w:t>This section will form the bulk of the report. Here you should include design decisions and tradeoffs as well as any detailed technical drawings such as circuit diagrams, flow charts, etc. If these are particularly large they may be placed in an appendix, but should be referenced in this section.</w:t>
+          <w:color w:val="FF0000"/>
+        </w:rPr>
+        <w:t xml:space="preserve"> they may be placed in an appendix, but should be referenced in this section.</w:t>
       </w:r>
     </w:p>
     <w:p>
@@ -1156,12 +1798,14 @@
         <w:rPr>
           <w:i/>
           <w:iCs/>
+          <w:color w:val="FF0000"/>
         </w:rPr>
       </w:pPr>
       <w:r>
         <w:rPr>
           <w:i/>
           <w:iCs/>
+          <w:color w:val="FF0000"/>
         </w:rPr>
         <w:t>It is here that you really get into the details of why your project is designed the way it is. Tradeoffs are made in a number of areas and a good way to organize this section is to figure out what the most important tradeoffs are and explain each of them with a few paragraphs.</w:t>
       </w:r>
@@ -1171,12 +1815,14 @@
         <w:rPr>
           <w:i/>
           <w:iCs/>
+          <w:color w:val="FF0000"/>
         </w:rPr>
       </w:pPr>
       <w:r>
         <w:rPr>
           <w:i/>
           <w:iCs/>
+          <w:color w:val="FF0000"/>
         </w:rPr>
         <w:t>This is a section that will evolve as the project nears completion, but its writing could be started at the beginning of the semester. I’ll be happy to give feedback on whatever you are able to produce for this section during the semester, while recognizing that some elements will be subject to change or impossible to write up until the final project is completed.</w:t>
       </w:r>
@@ -1185,7 +1831,7 @@
       <w:pPr>
         <w:pStyle w:val="Heading1"/>
       </w:pPr>
-      <w:bookmarkStart w:id="4" w:name="_Toc39752609"/>
+      <w:bookmarkStart w:id="4" w:name="_Toc39780891"/>
       <w:r>
         <w:t>Experimental Results</w:t>
       </w:r>
@@ -1196,81 +1842,2808 @@
         <w:rPr>
           <w:i/>
           <w:iCs/>
+          <w:color w:val="FF0000"/>
         </w:rPr>
       </w:pPr>
       <w:r>
         <w:rPr>
           <w:i/>
           <w:iCs/>
+          <w:color w:val="FF0000"/>
         </w:rPr>
         <w:t>At some point you will have to determine whether your project works. This section should detail the design of the testing experiments, the results of the testing, and comments regarding whether the project does what it is supposed to do. Elements that are hard to test and aspects of the project that do not pass the tests should be highlighted. The design of the experiments is worth some space as well, as there are design tradeoffs and decisions to be discussed here as well as for the project itself. Any data should be included in tables or charts in this section or in an extra appendix (in addition to the one described below) if it is particularly cumbersome.</w:t>
       </w:r>
     </w:p>
+    <w:p/>
     <w:p>
       <w:pPr>
         <w:pStyle w:val="Heading1"/>
-      </w:pPr>
-      <w:bookmarkStart w:id="5" w:name="_Toc39752610"/>
-      <w:r>
+        <w:sectPr>
+          <w:pgSz w:w="12240" w:h="15840"/>
+          <w:pgMar w:top="1440" w:right="1440" w:bottom="1440" w:left="1440" w:header="720" w:footer="720" w:gutter="0"/>
+          <w:cols w:space="720"/>
+          <w:docGrid w:linePitch="360"/>
+        </w:sectPr>
+      </w:pPr>
+    </w:p>
+    <w:p>
+      <w:pPr>
+        <w:pStyle w:val="Heading1"/>
+      </w:pPr>
+      <w:bookmarkStart w:id="5" w:name="_Toc39780892"/>
+      <w:r>
+        <w:lastRenderedPageBreak/>
         <w:t>References</w:t>
       </w:r>
       <w:bookmarkEnd w:id="5"/>
     </w:p>
     <w:p>
       <w:pPr>
+        <w:pStyle w:val="Heading2"/>
+      </w:pPr>
+      <w:bookmarkStart w:id="6" w:name="_Toc39780893"/>
+      <w:r>
+        <w:t>Works Cited</w:t>
+      </w:r>
+      <w:bookmarkEnd w:id="6"/>
+    </w:p>
+    <w:p>
+      <w:pPr>
+        <w:spacing w:after="320"/>
+        <w:ind w:left="720" w:hanging="720"/>
+      </w:pPr>
+      <w:r>
+        <w:rPr>
+          <w:b/>
+          <w:bCs/>
+        </w:rPr>
+        <w:t>[1]</w:t>
+      </w:r>
+      <w:r>
+        <w:tab/>
+        <w:t>M. Ghesmoune, M. Lebbah, and H. Azzag, “State-of-the-art on clustering data streams,” Big Data Analytics, vol. 1, no. 1, 2016. (</w:t>
+      </w:r>
+      <w:hyperlink r:id="rId9" w:history="1">
+        <w:r>
+          <w:rPr>
+            <w:rStyle w:val="Hyperlink"/>
+          </w:rPr>
+          <w:t>link</w:t>
+        </w:r>
+      </w:hyperlink>
+      <w:r>
+        <w:t>)</w:t>
+      </w:r>
+    </w:p>
+    <w:p>
+      <w:pPr>
+        <w:spacing w:after="320"/>
+        <w:ind w:left="720" w:hanging="720"/>
+      </w:pPr>
+      <w:r>
+        <w:rPr>
+          <w:b/>
+          <w:bCs/>
+        </w:rPr>
+        <w:t>[2]</w:t>
+      </w:r>
+      <w:r>
+        <w:tab/>
+        <w:t>S. Marsland, J. Shapiro, and U. Nehmzow, “A self-organising network that grows when required,” Neural Networks, vol. 15, no. 8-9, pp. 1041–1058, 2002. (</w:t>
+      </w:r>
+      <w:hyperlink r:id="rId10" w:history="1">
+        <w:r>
+          <w:rPr>
+            <w:rStyle w:val="Hyperlink"/>
+          </w:rPr>
+          <w:t>link</w:t>
+        </w:r>
+      </w:hyperlink>
+      <w:r>
+        <w:t>)</w:t>
+      </w:r>
+    </w:p>
+    <w:p>
+      <w:pPr>
+        <w:spacing w:after="320"/>
+        <w:ind w:left="720" w:hanging="720"/>
+      </w:pPr>
+      <w:r>
+        <w:rPr>
+          <w:b/>
+          <w:bCs/>
+        </w:rPr>
+        <w:t>[3]</w:t>
+      </w:r>
+      <w:r>
+        <w:tab/>
+        <w:t>P. Kranen, I. Assent, C. Baldauf, and T. Seidl, “The ClusTree: indexing micro-clusters for anytime stream mining,” Knowledge and Information Systems, vol. 29, no. 2, pp. 249–272, 2010. (</w:t>
+      </w:r>
+      <w:hyperlink r:id="rId11" w:history="1">
+        <w:r>
+          <w:rPr>
+            <w:rStyle w:val="Hyperlink"/>
+          </w:rPr>
+          <w:t>link</w:t>
+        </w:r>
+      </w:hyperlink>
+      <w:r>
+        <w:t>)</w:t>
+      </w:r>
+    </w:p>
+    <w:p>
+      <w:pPr>
+        <w:spacing w:after="320"/>
+        <w:ind w:left="720" w:hanging="720"/>
+      </w:pPr>
+      <w:r>
+        <w:rPr>
+          <w:b/>
+          <w:bCs/>
+        </w:rPr>
+        <w:t>[4]</w:t>
+      </w:r>
+      <w:r>
+        <w:tab/>
+        <w:t>S. Mansalis, E. Ntoutsi, N. Pelekis, and Y. Theodoridis, “An evaluation of data stream clustering algorithms,” Statistical Analysis and Data Mining: The ASA Data Science Journal, vol. 11, no. 4, pp. 167–187, 2018. (</w:t>
+      </w:r>
+      <w:hyperlink r:id="rId12" w:history="1">
+        <w:r>
+          <w:rPr>
+            <w:rStyle w:val="Hyperlink"/>
+          </w:rPr>
+          <w:t>link</w:t>
+        </w:r>
+      </w:hyperlink>
+      <w:r>
+        <w:t>)</w:t>
+      </w:r>
+    </w:p>
+    <w:p>
+      <w:pPr>
+        <w:spacing w:after="320"/>
+        <w:ind w:left="720" w:hanging="720"/>
+      </w:pPr>
+      <w:r>
+        <w:rPr>
+          <w:b/>
+          <w:bCs/>
+        </w:rPr>
+        <w:t>[5]</w:t>
+      </w:r>
+      <w:r>
+        <w:tab/>
+        <w:t>A. Amini and T. Y. Wah, “Density Micro-Clustering Algorithms on DataStreams: A Review,” Lecture Notes in Engineering and Computer Science, vol. 1, 2011. (</w:t>
+      </w:r>
+      <w:hyperlink r:id="rId13" w:history="1">
+        <w:r>
+          <w:rPr>
+            <w:rStyle w:val="Hyperlink"/>
+          </w:rPr>
+          <w:t>link</w:t>
+        </w:r>
+      </w:hyperlink>
+      <w:r>
+        <w:t>)</w:t>
+      </w:r>
+    </w:p>
+    <w:p>
+      <w:pPr>
+        <w:spacing w:after="320"/>
+        <w:ind w:left="720" w:hanging="720"/>
+      </w:pPr>
+      <w:r>
+        <w:rPr>
+          <w:b/>
+          <w:bCs/>
+        </w:rPr>
+        <w:t>[6]</w:t>
+      </w:r>
+      <w:r>
+        <w:tab/>
+        <w:t>L. Liu and T. Peng, “Clustering-based topical Web crawling using CFu-tree guided by link-context,” Frontiers of Computer Science, vol. 8, no. 4, pp. 581–595, 2014. (</w:t>
+      </w:r>
+      <w:hyperlink r:id="rId14" w:history="1">
+        <w:r>
+          <w:rPr>
+            <w:rStyle w:val="Hyperlink"/>
+          </w:rPr>
+          <w:t>link</w:t>
+        </w:r>
+      </w:hyperlink>
+      <w:r>
+        <w:t>)</w:t>
+      </w:r>
+    </w:p>
+    <w:p>
+      <w:pPr>
+        <w:pStyle w:val="Heading2"/>
+      </w:pPr>
+      <w:bookmarkStart w:id="7" w:name="_Toc39780894"/>
+      <w:r>
+        <w:t>Works Consulted</w:t>
+      </w:r>
+      <w:bookmarkEnd w:id="7"/>
+    </w:p>
+    <w:p>
+      <w:r>
+        <w:t>Articles / Websites:</w:t>
+      </w:r>
+    </w:p>
+    <w:p>
+      <w:pPr>
+        <w:pStyle w:val="ListParagraph"/>
+        <w:numPr>
+          <w:ilvl w:val="0"/>
+          <w:numId w:val="2"/>
+        </w:numPr>
+        <w:rPr>
+          <w:sz w:val="16"/>
+          <w:szCs w:val="16"/>
+        </w:rPr>
+      </w:pPr>
+      <w:hyperlink r:id="rId15" w:history="1">
+        <w:r>
+          <w:rPr>
+            <w:rStyle w:val="Hyperlink"/>
+            <w:sz w:val="16"/>
+            <w:szCs w:val="16"/>
+          </w:rPr>
+          <w:t>https://www.guru99.com/supervised-vs-unsupervised-learning.html</w:t>
+        </w:r>
+      </w:hyperlink>
+    </w:p>
+    <w:p>
+      <w:pPr>
+        <w:pStyle w:val="ListParagraph"/>
+        <w:numPr>
+          <w:ilvl w:val="0"/>
+          <w:numId w:val="2"/>
+        </w:numPr>
+        <w:rPr>
+          <w:sz w:val="16"/>
+          <w:szCs w:val="16"/>
+        </w:rPr>
+      </w:pPr>
+      <w:hyperlink r:id="rId16" w:history="1">
+        <w:r>
+          <w:rPr>
+            <w:rStyle w:val="Hyperlink"/>
+            <w:sz w:val="16"/>
+            <w:szCs w:val="16"/>
+          </w:rPr>
+          <w:t>https://www.quora.com/Is-unsupervised-learning-a-better-approach-than-supervised-learning-models</w:t>
+        </w:r>
+      </w:hyperlink>
+    </w:p>
+    <w:p>
+      <w:pPr>
+        <w:pStyle w:val="ListParagraph"/>
+        <w:numPr>
+          <w:ilvl w:val="0"/>
+          <w:numId w:val="2"/>
+        </w:numPr>
+        <w:rPr>
+          <w:sz w:val="16"/>
+          <w:szCs w:val="16"/>
+        </w:rPr>
+      </w:pPr>
+      <w:hyperlink r:id="rId17" w:history="1">
+        <w:r>
+          <w:rPr>
+            <w:rStyle w:val="Hyperlink"/>
+            <w:sz w:val="16"/>
+            <w:szCs w:val="16"/>
+          </w:rPr>
+          <w:t>https://www.researchgate.net/post/what_is_micro-cluster_in_data_stream_clustering_algorithm</w:t>
+        </w:r>
+      </w:hyperlink>
+    </w:p>
+    <w:p>
+      <w:pPr>
+        <w:pStyle w:val="ListParagraph"/>
+        <w:numPr>
+          <w:ilvl w:val="0"/>
+          <w:numId w:val="2"/>
+        </w:numPr>
+        <w:rPr>
+          <w:sz w:val="16"/>
+          <w:szCs w:val="16"/>
+        </w:rPr>
+      </w:pPr>
+      <w:hyperlink r:id="rId18" w:history="1">
+        <w:r>
+          <w:rPr>
+            <w:rStyle w:val="Hyperlink"/>
+            <w:color w:val="833C0B" w:themeColor="accent2" w:themeShade="80"/>
+            <w:sz w:val="16"/>
+            <w:szCs w:val="16"/>
+          </w:rPr>
+          <w:t>http</w:t>
+        </w:r>
+        <w:r>
+          <w:rPr>
+            <w:rStyle w:val="Hyperlink"/>
+            <w:sz w:val="16"/>
+            <w:szCs w:val="16"/>
+          </w:rPr>
+          <w:t>://www.personal.psu.edu/pum10/tois-tan.pdf</w:t>
+        </w:r>
+      </w:hyperlink>
+    </w:p>
+    <w:p>
+      <w:pPr>
+        <w:pStyle w:val="ListParagraph"/>
+        <w:numPr>
+          <w:ilvl w:val="0"/>
+          <w:numId w:val="2"/>
+        </w:numPr>
+        <w:rPr>
+          <w:sz w:val="16"/>
+          <w:szCs w:val="16"/>
+        </w:rPr>
+      </w:pPr>
+      <w:hyperlink r:id="rId19" w:history="1">
+        <w:r>
+          <w:rPr>
+            <w:rStyle w:val="Hyperlink"/>
+            <w:color w:val="833C0B" w:themeColor="accent2" w:themeShade="80"/>
+            <w:sz w:val="16"/>
+            <w:szCs w:val="16"/>
+          </w:rPr>
+          <w:t>http</w:t>
+        </w:r>
+        <w:r>
+          <w:rPr>
+            <w:rStyle w:val="Hyperlink"/>
+            <w:sz w:val="16"/>
+            <w:szCs w:val="16"/>
+          </w:rPr>
+          <w:t>://www.rroij.com/open-access/an-approach-to-build-a-web-crawler-using-clustering-based-kmeans-algorithm-14-22.pdf</w:t>
+        </w:r>
+      </w:hyperlink>
+    </w:p>
+    <w:p>
+      <w:pPr>
+        <w:pStyle w:val="ListParagraph"/>
+        <w:numPr>
+          <w:ilvl w:val="0"/>
+          <w:numId w:val="2"/>
+        </w:numPr>
+        <w:rPr>
+          <w:sz w:val="16"/>
+          <w:szCs w:val="16"/>
+        </w:rPr>
+      </w:pPr>
+      <w:hyperlink r:id="rId20" w:history="1">
+        <w:r>
+          <w:rPr>
+            <w:rStyle w:val="Hyperlink"/>
+            <w:sz w:val="16"/>
+            <w:szCs w:val="16"/>
+          </w:rPr>
+          <w:t>https://en.wikipedia.org/wiki/R-tree</w:t>
+        </w:r>
+      </w:hyperlink>
+    </w:p>
+    <w:p>
+      <w:pPr>
+        <w:pStyle w:val="ListParagraph"/>
+        <w:numPr>
+          <w:ilvl w:val="0"/>
+          <w:numId w:val="2"/>
+        </w:numPr>
+        <w:rPr>
+          <w:sz w:val="16"/>
+          <w:szCs w:val="16"/>
+        </w:rPr>
+      </w:pPr>
+      <w:hyperlink r:id="rId21" w:history="1">
+        <w:hyperlink r:id="rId22" w:history="1">
+          <w:r>
+            <w:rPr>
+              <w:rStyle w:val="Hyperlink"/>
+              <w:sz w:val="16"/>
+              <w:szCs w:val="16"/>
+            </w:rPr>
+            <w:t>https://nces.ed.gov/training/datauser/PSS_02.html?dest=PSS_02_S0170.html</w:t>
+          </w:r>
+        </w:hyperlink>
+      </w:hyperlink>
+    </w:p>
+    <w:p>
+      <w:pPr>
+        <w:pStyle w:val="ListParagraph"/>
+        <w:numPr>
+          <w:ilvl w:val="0"/>
+          <w:numId w:val="2"/>
+        </w:numPr>
+        <w:rPr>
+          <w:sz w:val="16"/>
+          <w:szCs w:val="16"/>
+        </w:rPr>
+      </w:pPr>
+      <w:hyperlink r:id="rId23" w:history="1">
+        <w:hyperlink r:id="rId24" w:history="1">
+          <w:r>
+            <w:rPr>
+              <w:rStyle w:val="Hyperlink"/>
+              <w:sz w:val="16"/>
+              <w:szCs w:val="16"/>
+            </w:rPr>
+            <w:t>https://www.theanalysisfactor.com/causes-of-missing-data/</w:t>
+          </w:r>
+        </w:hyperlink>
+      </w:hyperlink>
+      <w:r>
+        <w:rPr>
+          <w:sz w:val="16"/>
+          <w:szCs w:val="16"/>
+        </w:rPr>
+        <w:t xml:space="preserve"> </w:t>
+      </w:r>
+      <w:r>
         <w:rPr>
           <w:i/>
           <w:iCs/>
-        </w:rPr>
-      </w:pPr>
-      <w:r>
-        <w:rPr>
-          <w:i/>
-          <w:iCs/>
-        </w:rPr>
-        <w:t>Just like in a publication. Use IEEE style references.</w:t>
-      </w:r>
-    </w:p>
+          <w:sz w:val="16"/>
+          <w:szCs w:val="16"/>
+        </w:rPr>
+        <w:t>(broken link since original visit)</w:t>
+      </w:r>
+    </w:p>
+    <w:p>
+      <w:r>
+        <w:t>Source Code:</w:t>
+      </w:r>
+    </w:p>
+    <w:p>
+      <w:pPr>
+        <w:pStyle w:val="ListParagraph"/>
+        <w:numPr>
+          <w:ilvl w:val="0"/>
+          <w:numId w:val="3"/>
+        </w:numPr>
+        <w:rPr>
+          <w:sz w:val="16"/>
+          <w:szCs w:val="16"/>
+        </w:rPr>
+      </w:pPr>
+      <w:hyperlink r:id="rId25" w:history="1">
+        <w:r>
+          <w:rPr>
+            <w:rStyle w:val="Hyperlink"/>
+            <w:sz w:val="16"/>
+            <w:szCs w:val="16"/>
+          </w:rPr>
+          <w:t>https://github.com/Spark-clustering-notebook/coliseum/wiki/G-Stream</w:t>
+        </w:r>
+      </w:hyperlink>
+    </w:p>
+    <w:p>
+      <w:pPr>
+        <w:pStyle w:val="ListParagraph"/>
+        <w:numPr>
+          <w:ilvl w:val="0"/>
+          <w:numId w:val="3"/>
+        </w:numPr>
+        <w:rPr>
+          <w:sz w:val="16"/>
+          <w:szCs w:val="16"/>
+        </w:rPr>
+      </w:pPr>
+      <w:hyperlink r:id="rId26" w:history="1">
+        <w:r>
+          <w:rPr>
+            <w:rStyle w:val="Hyperlink"/>
+            <w:sz w:val="16"/>
+            <w:szCs w:val="16"/>
+          </w:rPr>
+          <w:t>https://github.com/huawei-noah/streamDM</w:t>
+        </w:r>
+      </w:hyperlink>
+    </w:p>
+    <w:p>
+      <w:pPr>
+        <w:pStyle w:val="ListParagraph"/>
+        <w:numPr>
+          <w:ilvl w:val="0"/>
+          <w:numId w:val="3"/>
+        </w:numPr>
+        <w:rPr>
+          <w:sz w:val="16"/>
+          <w:szCs w:val="16"/>
+        </w:rPr>
+      </w:pPr>
+      <w:hyperlink r:id="rId27" w:history="1">
+        <w:r>
+          <w:rPr>
+            <w:rStyle w:val="Hyperlink"/>
+            <w:sz w:val="16"/>
+            <w:szCs w:val="16"/>
+          </w:rPr>
+          <w:t>https://cran.r-project.org/web/packages/clustree/index.html</w:t>
+        </w:r>
+      </w:hyperlink>
+    </w:p>
+    <w:p>
+      <w:r>
+        <w:t>Videos:</w:t>
+      </w:r>
+    </w:p>
+    <w:p>
+      <w:pPr>
+        <w:pStyle w:val="ListParagraph"/>
+        <w:numPr>
+          <w:ilvl w:val="0"/>
+          <w:numId w:val="3"/>
+        </w:numPr>
+        <w:rPr>
+          <w:sz w:val="16"/>
+          <w:szCs w:val="16"/>
+        </w:rPr>
+      </w:pPr>
+      <w:hyperlink r:id="rId28" w:history="1">
+        <w:r>
+          <w:rPr>
+            <w:rStyle w:val="Hyperlink"/>
+            <w:sz w:val="16"/>
+            <w:szCs w:val="16"/>
+          </w:rPr>
+          <w:t>https://www.youtube.com/watch?v=B-NN-weo5e4</w:t>
+        </w:r>
+      </w:hyperlink>
+    </w:p>
+    <w:p/>
+    <w:p/>
     <w:p>
       <w:pPr>
         <w:pStyle w:val="Heading1"/>
-      </w:pPr>
-      <w:bookmarkStart w:id="6" w:name="_Toc39752611"/>
-      <w:r>
+        <w:sectPr>
+          <w:pgSz w:w="12240" w:h="15840"/>
+          <w:pgMar w:top="1440" w:right="1440" w:bottom="1440" w:left="1440" w:header="720" w:footer="720" w:gutter="0"/>
+          <w:cols w:space="720"/>
+          <w:docGrid w:linePitch="360"/>
+        </w:sectPr>
+      </w:pPr>
+    </w:p>
+    <w:p>
+      <w:pPr>
+        <w:pStyle w:val="Heading1"/>
+      </w:pPr>
+      <w:bookmarkStart w:id="8" w:name="_Toc39780895"/>
+      <w:r>
+        <w:lastRenderedPageBreak/>
         <w:t>Appendix A</w:t>
       </w:r>
-      <w:bookmarkEnd w:id="6"/>
-    </w:p>
-    <w:p>
-      <w:pPr>
-        <w:rPr>
-          <w:i/>
-          <w:iCs/>
-        </w:rPr>
-      </w:pPr>
-      <w:r>
-        <w:rPr>
-          <w:i/>
-          <w:iCs/>
-        </w:rPr>
-        <w:t>Give both code and pseudocode. The former should be plain text and the latter should be formatted the same as the rest of the report. You are highly encouraged, but not required, to share the code on GitHub. This will not affect your grade but it is usually good for your career. If you do share the code, please provide the link.</w:t>
-      </w:r>
-    </w:p>
+      <w:bookmarkEnd w:id="8"/>
+    </w:p>
+    <w:p>
+      <w:r>
+        <w:t xml:space="preserve">Some experimentation was performed with an </w:t>
+      </w:r>
+      <w:hyperlink r:id="rId29" w:history="1">
+        <w:r>
+          <w:rPr>
+            <w:rStyle w:val="Hyperlink"/>
+          </w:rPr>
+          <w:t>R implementation of gStream</w:t>
+        </w:r>
+      </w:hyperlink>
+      <w:r>
+        <w:t>. However, with just one look at the API</w:t>
+      </w:r>
+      <w:r>
+        <w:t xml:space="preserve"> and the demo</w:t>
+      </w:r>
+      <w:r>
+        <w:t xml:space="preserve"> it is obvious that data cannot be fed into the algorithm one node at a time.</w:t>
+      </w:r>
+    </w:p>
+    <w:p>
+      <w:pPr>
+        <w:spacing w:after="0"/>
+      </w:pPr>
+      <w:r>
+        <w:t xml:space="preserve">In contrast, this </w:t>
+      </w:r>
+      <w:hyperlink r:id="rId30" w:history="1">
+        <w:r>
+          <w:rPr>
+            <w:rStyle w:val="Hyperlink"/>
+          </w:rPr>
+          <w:t>python implementation</w:t>
+        </w:r>
+      </w:hyperlink>
+      <w:r>
+        <w:t xml:space="preserve"> of several streaming algorithms explicitly defines data stream classes with next_sample() functions</w:t>
+      </w:r>
+      <w:r>
+        <w:t xml:space="preserve">. See this </w:t>
+      </w:r>
+      <w:hyperlink r:id="rId31" w:history="1">
+        <w:r>
+          <w:rPr>
+            <w:rStyle w:val="Hyperlink"/>
+          </w:rPr>
+          <w:t xml:space="preserve">demo </w:t>
+        </w:r>
+        <w:r>
+          <w:rPr>
+            <w:rStyle w:val="Hyperlink"/>
+          </w:rPr>
+          <w:t>script</w:t>
+        </w:r>
+      </w:hyperlink>
+      <w:r>
+        <w:t xml:space="preserve"> which uses kNN to predict one element of data at a time.</w:t>
+      </w:r>
+      <w:r>
+        <w:t xml:space="preserve"> Here are a few lines from the file:</w:t>
+      </w:r>
+      <w:r>
+        <w:br/>
+      </w:r>
+    </w:p>
+    <w:p>
+      <w:pPr>
+        <w:shd w:val="clear" w:color="auto" w:fill="FFFFFF"/>
+        <w:spacing w:after="0" w:line="240" w:lineRule="auto"/>
+        <w:ind w:left="720"/>
+        <w:rPr>
+          <w:rFonts w:ascii="Courier New" w:eastAsia="Times New Roman" w:hAnsi="Courier New" w:cs="Courier New"/>
+          <w:color w:val="000000"/>
+          <w:sz w:val="20"/>
+          <w:szCs w:val="20"/>
+        </w:rPr>
+      </w:pPr>
+      <w:r>
+        <w:rPr>
+          <w:rFonts w:ascii="Courier New" w:eastAsia="Times New Roman" w:hAnsi="Courier New" w:cs="Courier New"/>
+          <w:b/>
+          <w:bCs/>
+          <w:color w:val="0000FF"/>
+          <w:sz w:val="20"/>
+          <w:szCs w:val="20"/>
+        </w:rPr>
+        <w:t>while</w:t>
+      </w:r>
+      <w:r>
+        <w:rPr>
+          <w:rFonts w:ascii="Courier New" w:eastAsia="Times New Roman" w:hAnsi="Courier New" w:cs="Courier New"/>
+          <w:color w:val="000000"/>
+          <w:sz w:val="20"/>
+          <w:szCs w:val="20"/>
+        </w:rPr>
+        <w:t xml:space="preserve"> n_samples </w:t>
+      </w:r>
+      <w:r>
+        <w:rPr>
+          <w:rFonts w:ascii="Courier New" w:eastAsia="Times New Roman" w:hAnsi="Courier New" w:cs="Courier New"/>
+          <w:b/>
+          <w:bCs/>
+          <w:color w:val="000080"/>
+          <w:sz w:val="20"/>
+          <w:szCs w:val="20"/>
+        </w:rPr>
+        <w:t>&lt;</w:t>
+      </w:r>
+      <w:r>
+        <w:rPr>
+          <w:rFonts w:ascii="Courier New" w:eastAsia="Times New Roman" w:hAnsi="Courier New" w:cs="Courier New"/>
+          <w:color w:val="000000"/>
+          <w:sz w:val="20"/>
+          <w:szCs w:val="20"/>
+        </w:rPr>
+        <w:t xml:space="preserve"> max_samples</w:t>
+      </w:r>
+      <w:r>
+        <w:rPr>
+          <w:rFonts w:ascii="Courier New" w:eastAsia="Times New Roman" w:hAnsi="Courier New" w:cs="Courier New"/>
+          <w:b/>
+          <w:bCs/>
+          <w:color w:val="000080"/>
+          <w:sz w:val="20"/>
+          <w:szCs w:val="20"/>
+        </w:rPr>
+        <w:t>:</w:t>
+      </w:r>
+    </w:p>
+    <w:p>
+      <w:pPr>
+        <w:shd w:val="clear" w:color="auto" w:fill="FFFFFF"/>
+        <w:spacing w:after="0" w:line="240" w:lineRule="auto"/>
+        <w:ind w:left="720"/>
+        <w:rPr>
+          <w:rFonts w:ascii="Courier New" w:eastAsia="Times New Roman" w:hAnsi="Courier New" w:cs="Courier New"/>
+          <w:color w:val="000000"/>
+          <w:sz w:val="20"/>
+          <w:szCs w:val="20"/>
+        </w:rPr>
+      </w:pPr>
+      <w:r>
+        <w:rPr>
+          <w:rFonts w:ascii="Courier New" w:eastAsia="Times New Roman" w:hAnsi="Courier New" w:cs="Courier New"/>
+          <w:color w:val="000000"/>
+          <w:sz w:val="20"/>
+          <w:szCs w:val="20"/>
+        </w:rPr>
+        <w:t xml:space="preserve">    X</w:t>
+      </w:r>
+      <w:r>
+        <w:rPr>
+          <w:rFonts w:ascii="Courier New" w:eastAsia="Times New Roman" w:hAnsi="Courier New" w:cs="Courier New"/>
+          <w:b/>
+          <w:bCs/>
+          <w:color w:val="000080"/>
+          <w:sz w:val="20"/>
+          <w:szCs w:val="20"/>
+        </w:rPr>
+        <w:t>,</w:t>
+      </w:r>
+      <w:r>
+        <w:rPr>
+          <w:rFonts w:ascii="Courier New" w:eastAsia="Times New Roman" w:hAnsi="Courier New" w:cs="Courier New"/>
+          <w:color w:val="000000"/>
+          <w:sz w:val="20"/>
+          <w:szCs w:val="20"/>
+        </w:rPr>
+        <w:t xml:space="preserve"> y </w:t>
+      </w:r>
+      <w:r>
+        <w:rPr>
+          <w:rFonts w:ascii="Courier New" w:eastAsia="Times New Roman" w:hAnsi="Courier New" w:cs="Courier New"/>
+          <w:b/>
+          <w:bCs/>
+          <w:color w:val="000080"/>
+          <w:sz w:val="20"/>
+          <w:szCs w:val="20"/>
+        </w:rPr>
+        <w:t>=</w:t>
+      </w:r>
+      <w:r>
+        <w:rPr>
+          <w:rFonts w:ascii="Courier New" w:eastAsia="Times New Roman" w:hAnsi="Courier New" w:cs="Courier New"/>
+          <w:color w:val="000000"/>
+          <w:sz w:val="20"/>
+          <w:szCs w:val="20"/>
+        </w:rPr>
+        <w:t xml:space="preserve"> stream</w:t>
+      </w:r>
+      <w:r>
+        <w:rPr>
+          <w:rFonts w:ascii="Courier New" w:eastAsia="Times New Roman" w:hAnsi="Courier New" w:cs="Courier New"/>
+          <w:b/>
+          <w:bCs/>
+          <w:color w:val="000080"/>
+          <w:sz w:val="20"/>
+          <w:szCs w:val="20"/>
+        </w:rPr>
+        <w:t>.</w:t>
+      </w:r>
+      <w:r>
+        <w:rPr>
+          <w:rFonts w:ascii="Courier New" w:eastAsia="Times New Roman" w:hAnsi="Courier New" w:cs="Courier New"/>
+          <w:color w:val="000000"/>
+          <w:sz w:val="20"/>
+          <w:szCs w:val="20"/>
+        </w:rPr>
+        <w:t>next_sample</w:t>
+      </w:r>
+      <w:r>
+        <w:rPr>
+          <w:rFonts w:ascii="Courier New" w:eastAsia="Times New Roman" w:hAnsi="Courier New" w:cs="Courier New"/>
+          <w:b/>
+          <w:bCs/>
+          <w:color w:val="000080"/>
+          <w:sz w:val="20"/>
+          <w:szCs w:val="20"/>
+        </w:rPr>
+        <w:t>()</w:t>
+      </w:r>
+    </w:p>
+    <w:p>
+      <w:pPr>
+        <w:shd w:val="clear" w:color="auto" w:fill="FFFFFF"/>
+        <w:spacing w:after="0" w:line="240" w:lineRule="auto"/>
+        <w:ind w:left="720"/>
+        <w:rPr>
+          <w:rFonts w:ascii="Courier New" w:eastAsia="Times New Roman" w:hAnsi="Courier New" w:cs="Courier New"/>
+          <w:color w:val="000000"/>
+          <w:sz w:val="20"/>
+          <w:szCs w:val="20"/>
+        </w:rPr>
+      </w:pPr>
+      <w:r>
+        <w:rPr>
+          <w:rFonts w:ascii="Courier New" w:eastAsia="Times New Roman" w:hAnsi="Courier New" w:cs="Courier New"/>
+          <w:color w:val="000000"/>
+          <w:sz w:val="20"/>
+          <w:szCs w:val="20"/>
+        </w:rPr>
+        <w:t xml:space="preserve">    my_pred </w:t>
+      </w:r>
+      <w:r>
+        <w:rPr>
+          <w:rFonts w:ascii="Courier New" w:eastAsia="Times New Roman" w:hAnsi="Courier New" w:cs="Courier New"/>
+          <w:b/>
+          <w:bCs/>
+          <w:color w:val="000080"/>
+          <w:sz w:val="20"/>
+          <w:szCs w:val="20"/>
+        </w:rPr>
+        <w:t>=</w:t>
+      </w:r>
+      <w:r>
+        <w:rPr>
+          <w:rFonts w:ascii="Courier New" w:eastAsia="Times New Roman" w:hAnsi="Courier New" w:cs="Courier New"/>
+          <w:color w:val="000000"/>
+          <w:sz w:val="20"/>
+          <w:szCs w:val="20"/>
+        </w:rPr>
+        <w:t xml:space="preserve"> knn</w:t>
+      </w:r>
+      <w:r>
+        <w:rPr>
+          <w:rFonts w:ascii="Courier New" w:eastAsia="Times New Roman" w:hAnsi="Courier New" w:cs="Courier New"/>
+          <w:b/>
+          <w:bCs/>
+          <w:color w:val="000080"/>
+          <w:sz w:val="20"/>
+          <w:szCs w:val="20"/>
+        </w:rPr>
+        <w:t>.</w:t>
+      </w:r>
+      <w:r>
+        <w:rPr>
+          <w:rFonts w:ascii="Courier New" w:eastAsia="Times New Roman" w:hAnsi="Courier New" w:cs="Courier New"/>
+          <w:color w:val="000000"/>
+          <w:sz w:val="20"/>
+          <w:szCs w:val="20"/>
+        </w:rPr>
+        <w:t>predict</w:t>
+      </w:r>
+      <w:r>
+        <w:rPr>
+          <w:rFonts w:ascii="Courier New" w:eastAsia="Times New Roman" w:hAnsi="Courier New" w:cs="Courier New"/>
+          <w:b/>
+          <w:bCs/>
+          <w:color w:val="000080"/>
+          <w:sz w:val="20"/>
+          <w:szCs w:val="20"/>
+        </w:rPr>
+        <w:t>(</w:t>
+      </w:r>
+      <w:r>
+        <w:rPr>
+          <w:rFonts w:ascii="Courier New" w:eastAsia="Times New Roman" w:hAnsi="Courier New" w:cs="Courier New"/>
+          <w:color w:val="000000"/>
+          <w:sz w:val="20"/>
+          <w:szCs w:val="20"/>
+        </w:rPr>
+        <w:t>X</w:t>
+      </w:r>
+      <w:r>
+        <w:rPr>
+          <w:rFonts w:ascii="Courier New" w:eastAsia="Times New Roman" w:hAnsi="Courier New" w:cs="Courier New"/>
+          <w:b/>
+          <w:bCs/>
+          <w:color w:val="000080"/>
+          <w:sz w:val="20"/>
+          <w:szCs w:val="20"/>
+        </w:rPr>
+        <w:t>)</w:t>
+      </w:r>
+    </w:p>
+    <w:p>
+      <w:pPr>
+        <w:shd w:val="clear" w:color="auto" w:fill="FFFFFF"/>
+        <w:spacing w:after="0" w:line="240" w:lineRule="auto"/>
+        <w:ind w:left="720"/>
+        <w:rPr>
+          <w:rFonts w:ascii="Courier New" w:eastAsia="Times New Roman" w:hAnsi="Courier New" w:cs="Courier New"/>
+          <w:color w:val="000000"/>
+          <w:sz w:val="20"/>
+          <w:szCs w:val="20"/>
+        </w:rPr>
+      </w:pPr>
+      <w:r>
+        <w:rPr>
+          <w:rFonts w:ascii="Courier New" w:eastAsia="Times New Roman" w:hAnsi="Courier New" w:cs="Courier New"/>
+          <w:color w:val="000000"/>
+          <w:sz w:val="20"/>
+          <w:szCs w:val="20"/>
+        </w:rPr>
+        <w:t xml:space="preserve">    </w:t>
+      </w:r>
+      <w:r>
+        <w:rPr>
+          <w:rFonts w:ascii="Courier New" w:eastAsia="Times New Roman" w:hAnsi="Courier New" w:cs="Courier New"/>
+          <w:b/>
+          <w:bCs/>
+          <w:color w:val="0000FF"/>
+          <w:sz w:val="20"/>
+          <w:szCs w:val="20"/>
+        </w:rPr>
+        <w:t>if</w:t>
+      </w:r>
+      <w:r>
+        <w:rPr>
+          <w:rFonts w:ascii="Courier New" w:eastAsia="Times New Roman" w:hAnsi="Courier New" w:cs="Courier New"/>
+          <w:color w:val="000000"/>
+          <w:sz w:val="20"/>
+          <w:szCs w:val="20"/>
+        </w:rPr>
+        <w:t xml:space="preserve"> y</w:t>
+      </w:r>
+      <w:r>
+        <w:rPr>
+          <w:rFonts w:ascii="Courier New" w:eastAsia="Times New Roman" w:hAnsi="Courier New" w:cs="Courier New"/>
+          <w:b/>
+          <w:bCs/>
+          <w:color w:val="000080"/>
+          <w:sz w:val="20"/>
+          <w:szCs w:val="20"/>
+        </w:rPr>
+        <w:t>[</w:t>
+      </w:r>
+      <w:r>
+        <w:rPr>
+          <w:rFonts w:ascii="Courier New" w:eastAsia="Times New Roman" w:hAnsi="Courier New" w:cs="Courier New"/>
+          <w:color w:val="FF0000"/>
+          <w:sz w:val="20"/>
+          <w:szCs w:val="20"/>
+        </w:rPr>
+        <w:t>0</w:t>
+      </w:r>
+      <w:r>
+        <w:rPr>
+          <w:rFonts w:ascii="Courier New" w:eastAsia="Times New Roman" w:hAnsi="Courier New" w:cs="Courier New"/>
+          <w:b/>
+          <w:bCs/>
+          <w:color w:val="000080"/>
+          <w:sz w:val="20"/>
+          <w:szCs w:val="20"/>
+        </w:rPr>
+        <w:t>]</w:t>
+      </w:r>
+      <w:r>
+        <w:rPr>
+          <w:rFonts w:ascii="Courier New" w:eastAsia="Times New Roman" w:hAnsi="Courier New" w:cs="Courier New"/>
+          <w:color w:val="000000"/>
+          <w:sz w:val="20"/>
+          <w:szCs w:val="20"/>
+        </w:rPr>
+        <w:t xml:space="preserve"> </w:t>
+      </w:r>
+      <w:r>
+        <w:rPr>
+          <w:rFonts w:ascii="Courier New" w:eastAsia="Times New Roman" w:hAnsi="Courier New" w:cs="Courier New"/>
+          <w:b/>
+          <w:bCs/>
+          <w:color w:val="000080"/>
+          <w:sz w:val="20"/>
+          <w:szCs w:val="20"/>
+        </w:rPr>
+        <w:t>==</w:t>
+      </w:r>
+      <w:r>
+        <w:rPr>
+          <w:rFonts w:ascii="Courier New" w:eastAsia="Times New Roman" w:hAnsi="Courier New" w:cs="Courier New"/>
+          <w:color w:val="000000"/>
+          <w:sz w:val="20"/>
+          <w:szCs w:val="20"/>
+        </w:rPr>
+        <w:t xml:space="preserve"> my_pred</w:t>
+      </w:r>
+      <w:r>
+        <w:rPr>
+          <w:rFonts w:ascii="Courier New" w:eastAsia="Times New Roman" w:hAnsi="Courier New" w:cs="Courier New"/>
+          <w:b/>
+          <w:bCs/>
+          <w:color w:val="000080"/>
+          <w:sz w:val="20"/>
+          <w:szCs w:val="20"/>
+        </w:rPr>
+        <w:t>[</w:t>
+      </w:r>
+      <w:r>
+        <w:rPr>
+          <w:rFonts w:ascii="Courier New" w:eastAsia="Times New Roman" w:hAnsi="Courier New" w:cs="Courier New"/>
+          <w:color w:val="FF0000"/>
+          <w:sz w:val="20"/>
+          <w:szCs w:val="20"/>
+        </w:rPr>
+        <w:t>0</w:t>
+      </w:r>
+      <w:r>
+        <w:rPr>
+          <w:rFonts w:ascii="Courier New" w:eastAsia="Times New Roman" w:hAnsi="Courier New" w:cs="Courier New"/>
+          <w:b/>
+          <w:bCs/>
+          <w:color w:val="000080"/>
+          <w:sz w:val="20"/>
+          <w:szCs w:val="20"/>
+        </w:rPr>
+        <w:t>]:</w:t>
+      </w:r>
+    </w:p>
+    <w:p>
+      <w:pPr>
+        <w:shd w:val="clear" w:color="auto" w:fill="FFFFFF"/>
+        <w:spacing w:after="0" w:line="240" w:lineRule="auto"/>
+        <w:ind w:left="720"/>
+        <w:rPr>
+          <w:rFonts w:ascii="Courier New" w:eastAsia="Times New Roman" w:hAnsi="Courier New" w:cs="Courier New"/>
+          <w:color w:val="000000"/>
+          <w:sz w:val="20"/>
+          <w:szCs w:val="20"/>
+        </w:rPr>
+      </w:pPr>
+      <w:r>
+        <w:rPr>
+          <w:rFonts w:ascii="Courier New" w:eastAsia="Times New Roman" w:hAnsi="Courier New" w:cs="Courier New"/>
+          <w:color w:val="000000"/>
+          <w:sz w:val="20"/>
+          <w:szCs w:val="20"/>
+        </w:rPr>
+        <w:t xml:space="preserve">        my_corrects </w:t>
+      </w:r>
+      <w:r>
+        <w:rPr>
+          <w:rFonts w:ascii="Courier New" w:eastAsia="Times New Roman" w:hAnsi="Courier New" w:cs="Courier New"/>
+          <w:b/>
+          <w:bCs/>
+          <w:color w:val="000080"/>
+          <w:sz w:val="20"/>
+          <w:szCs w:val="20"/>
+        </w:rPr>
+        <w:t>+=</w:t>
+      </w:r>
+      <w:r>
+        <w:rPr>
+          <w:rFonts w:ascii="Courier New" w:eastAsia="Times New Roman" w:hAnsi="Courier New" w:cs="Courier New"/>
+          <w:color w:val="000000"/>
+          <w:sz w:val="20"/>
+          <w:szCs w:val="20"/>
+        </w:rPr>
+        <w:t xml:space="preserve"> </w:t>
+      </w:r>
+      <w:r>
+        <w:rPr>
+          <w:rFonts w:ascii="Courier New" w:eastAsia="Times New Roman" w:hAnsi="Courier New" w:cs="Courier New"/>
+          <w:color w:val="FF0000"/>
+          <w:sz w:val="20"/>
+          <w:szCs w:val="20"/>
+        </w:rPr>
+        <w:t>1</w:t>
+      </w:r>
+    </w:p>
+    <w:p>
+      <w:pPr>
+        <w:shd w:val="clear" w:color="auto" w:fill="FFFFFF"/>
+        <w:spacing w:after="0" w:line="240" w:lineRule="auto"/>
+        <w:ind w:left="720"/>
+        <w:rPr>
+          <w:rFonts w:ascii="Times New Roman" w:eastAsia="Times New Roman" w:hAnsi="Times New Roman" w:cs="Times New Roman"/>
+          <w:sz w:val="24"/>
+          <w:szCs w:val="24"/>
+        </w:rPr>
+      </w:pPr>
+      <w:r>
+        <w:rPr>
+          <w:rFonts w:ascii="Courier New" w:eastAsia="Times New Roman" w:hAnsi="Courier New" w:cs="Courier New"/>
+          <w:color w:val="000000"/>
+          <w:sz w:val="20"/>
+          <w:szCs w:val="20"/>
+        </w:rPr>
+        <w:t xml:space="preserve">    n_samples </w:t>
+      </w:r>
+      <w:r>
+        <w:rPr>
+          <w:rFonts w:ascii="Courier New" w:eastAsia="Times New Roman" w:hAnsi="Courier New" w:cs="Courier New"/>
+          <w:b/>
+          <w:bCs/>
+          <w:color w:val="000080"/>
+          <w:sz w:val="20"/>
+          <w:szCs w:val="20"/>
+        </w:rPr>
+        <w:t>+=</w:t>
+      </w:r>
+      <w:r>
+        <w:rPr>
+          <w:rFonts w:ascii="Courier New" w:eastAsia="Times New Roman" w:hAnsi="Courier New" w:cs="Courier New"/>
+          <w:color w:val="000000"/>
+          <w:sz w:val="20"/>
+          <w:szCs w:val="20"/>
+        </w:rPr>
+        <w:t xml:space="preserve"> </w:t>
+      </w:r>
+      <w:r>
+        <w:rPr>
+          <w:rFonts w:ascii="Courier New" w:eastAsia="Times New Roman" w:hAnsi="Courier New" w:cs="Courier New"/>
+          <w:color w:val="FF0000"/>
+          <w:sz w:val="20"/>
+          <w:szCs w:val="20"/>
+        </w:rPr>
+        <w:t>1</w:t>
+      </w:r>
+    </w:p>
+    <w:p>
+      <w:pPr>
+        <w:spacing w:after="0"/>
+      </w:pPr>
+    </w:p>
+    <w:p>
+      <w:pPr>
+        <w:spacing w:after="0"/>
+      </w:pPr>
+      <w:r>
+        <w:t xml:space="preserve">Now, we are free to take this same granular approach with </w:t>
+      </w:r>
+      <w:hyperlink r:id="rId32" w:history="1">
+        <w:r>
+          <w:rPr>
+            <w:rStyle w:val="Hyperlink"/>
+          </w:rPr>
+          <w:t>our implementation</w:t>
+        </w:r>
+      </w:hyperlink>
+      <w:r>
+        <w:t xml:space="preserve">, but there is a </w:t>
+      </w:r>
+      <w:r>
+        <w:t>higher-level</w:t>
+      </w:r>
+      <w:r>
+        <w:t xml:space="preserve"> import from the same package which displays a graph with the metrics of our choice.</w:t>
+      </w:r>
+      <w:r>
+        <w:t xml:space="preserve"> The following is an excerpt from our implementation, with all the optional parameters removed for brevity:</w:t>
+      </w:r>
+    </w:p>
+    <w:p>
+      <w:pPr>
+        <w:spacing w:after="0"/>
+      </w:pPr>
+    </w:p>
+    <w:p>
+      <w:pPr>
+        <w:shd w:val="clear" w:color="auto" w:fill="FFFFFF"/>
+        <w:spacing w:after="0" w:line="240" w:lineRule="auto"/>
+        <w:ind w:left="720"/>
+        <w:rPr>
+          <w:rFonts w:ascii="Courier New" w:eastAsia="Times New Roman" w:hAnsi="Courier New" w:cs="Courier New"/>
+          <w:color w:val="000000"/>
+          <w:sz w:val="20"/>
+          <w:szCs w:val="20"/>
+        </w:rPr>
+      </w:pPr>
+      <w:r>
+        <w:rPr>
+          <w:rFonts w:ascii="Courier New" w:eastAsia="Times New Roman" w:hAnsi="Courier New" w:cs="Courier New"/>
+          <w:b/>
+          <w:bCs/>
+          <w:color w:val="0000FF"/>
+          <w:sz w:val="20"/>
+          <w:szCs w:val="20"/>
+        </w:rPr>
+        <w:t>from</w:t>
+      </w:r>
+      <w:r>
+        <w:rPr>
+          <w:rFonts w:ascii="Courier New" w:eastAsia="Times New Roman" w:hAnsi="Courier New" w:cs="Courier New"/>
+          <w:color w:val="000000"/>
+          <w:sz w:val="20"/>
+          <w:szCs w:val="20"/>
+        </w:rPr>
+        <w:t xml:space="preserve"> skmultiflow</w:t>
+      </w:r>
+      <w:r>
+        <w:rPr>
+          <w:rFonts w:ascii="Courier New" w:eastAsia="Times New Roman" w:hAnsi="Courier New" w:cs="Courier New"/>
+          <w:b/>
+          <w:bCs/>
+          <w:color w:val="000080"/>
+          <w:sz w:val="20"/>
+          <w:szCs w:val="20"/>
+        </w:rPr>
+        <w:t>.</w:t>
+      </w:r>
+      <w:r>
+        <w:rPr>
+          <w:rFonts w:ascii="Courier New" w:eastAsia="Times New Roman" w:hAnsi="Courier New" w:cs="Courier New"/>
+          <w:color w:val="000000"/>
+          <w:sz w:val="20"/>
+          <w:szCs w:val="20"/>
+        </w:rPr>
+        <w:t xml:space="preserve">data </w:t>
+      </w:r>
+      <w:r>
+        <w:rPr>
+          <w:rFonts w:ascii="Courier New" w:eastAsia="Times New Roman" w:hAnsi="Courier New" w:cs="Courier New"/>
+          <w:b/>
+          <w:bCs/>
+          <w:color w:val="0000FF"/>
+          <w:sz w:val="20"/>
+          <w:szCs w:val="20"/>
+        </w:rPr>
+        <w:t>import</w:t>
+      </w:r>
+      <w:r>
+        <w:rPr>
+          <w:rFonts w:ascii="Courier New" w:eastAsia="Times New Roman" w:hAnsi="Courier New" w:cs="Courier New"/>
+          <w:color w:val="000000"/>
+          <w:sz w:val="20"/>
+          <w:szCs w:val="20"/>
+        </w:rPr>
+        <w:t xml:space="preserve"> FileStream</w:t>
+      </w:r>
+    </w:p>
+    <w:p>
+      <w:pPr>
+        <w:shd w:val="clear" w:color="auto" w:fill="FFFFFF"/>
+        <w:spacing w:after="0" w:line="240" w:lineRule="auto"/>
+        <w:ind w:left="720"/>
+        <w:rPr>
+          <w:rFonts w:ascii="Courier New" w:eastAsia="Times New Roman" w:hAnsi="Courier New" w:cs="Courier New"/>
+          <w:color w:val="000000"/>
+          <w:sz w:val="20"/>
+          <w:szCs w:val="20"/>
+        </w:rPr>
+      </w:pPr>
+      <w:r>
+        <w:rPr>
+          <w:rFonts w:ascii="Courier New" w:eastAsia="Times New Roman" w:hAnsi="Courier New" w:cs="Courier New"/>
+          <w:b/>
+          <w:bCs/>
+          <w:color w:val="0000FF"/>
+          <w:sz w:val="20"/>
+          <w:szCs w:val="20"/>
+        </w:rPr>
+        <w:t>from</w:t>
+      </w:r>
+      <w:r>
+        <w:rPr>
+          <w:rFonts w:ascii="Courier New" w:eastAsia="Times New Roman" w:hAnsi="Courier New" w:cs="Courier New"/>
+          <w:color w:val="000000"/>
+          <w:sz w:val="20"/>
+          <w:szCs w:val="20"/>
+        </w:rPr>
+        <w:t xml:space="preserve"> skmultiflow</w:t>
+      </w:r>
+      <w:r>
+        <w:rPr>
+          <w:rFonts w:ascii="Courier New" w:eastAsia="Times New Roman" w:hAnsi="Courier New" w:cs="Courier New"/>
+          <w:b/>
+          <w:bCs/>
+          <w:color w:val="000080"/>
+          <w:sz w:val="20"/>
+          <w:szCs w:val="20"/>
+        </w:rPr>
+        <w:t>.</w:t>
+      </w:r>
+      <w:r>
+        <w:rPr>
+          <w:rFonts w:ascii="Courier New" w:eastAsia="Times New Roman" w:hAnsi="Courier New" w:cs="Courier New"/>
+          <w:color w:val="000000"/>
+          <w:sz w:val="20"/>
+          <w:szCs w:val="20"/>
+        </w:rPr>
+        <w:t>lazy</w:t>
+      </w:r>
+      <w:r>
+        <w:rPr>
+          <w:rFonts w:ascii="Courier New" w:eastAsia="Times New Roman" w:hAnsi="Courier New" w:cs="Courier New"/>
+          <w:b/>
+          <w:bCs/>
+          <w:color w:val="000080"/>
+          <w:sz w:val="20"/>
+          <w:szCs w:val="20"/>
+        </w:rPr>
+        <w:t>.</w:t>
+      </w:r>
+      <w:r>
+        <w:rPr>
+          <w:rFonts w:ascii="Courier New" w:eastAsia="Times New Roman" w:hAnsi="Courier New" w:cs="Courier New"/>
+          <w:color w:val="000000"/>
+          <w:sz w:val="20"/>
+          <w:szCs w:val="20"/>
+        </w:rPr>
+        <w:t xml:space="preserve">knn </w:t>
+      </w:r>
+      <w:r>
+        <w:rPr>
+          <w:rFonts w:ascii="Courier New" w:eastAsia="Times New Roman" w:hAnsi="Courier New" w:cs="Courier New"/>
+          <w:b/>
+          <w:bCs/>
+          <w:color w:val="0000FF"/>
+          <w:sz w:val="20"/>
+          <w:szCs w:val="20"/>
+        </w:rPr>
+        <w:t>import</w:t>
+      </w:r>
+      <w:r>
+        <w:rPr>
+          <w:rFonts w:ascii="Courier New" w:eastAsia="Times New Roman" w:hAnsi="Courier New" w:cs="Courier New"/>
+          <w:color w:val="000000"/>
+          <w:sz w:val="20"/>
+          <w:szCs w:val="20"/>
+        </w:rPr>
+        <w:t xml:space="preserve"> KNN</w:t>
+      </w:r>
+    </w:p>
+    <w:p>
+      <w:pPr>
+        <w:shd w:val="clear" w:color="auto" w:fill="FFFFFF"/>
+        <w:spacing w:after="0" w:line="240" w:lineRule="auto"/>
+        <w:ind w:left="720"/>
+        <w:rPr>
+          <w:rFonts w:ascii="Courier New" w:eastAsia="Times New Roman" w:hAnsi="Courier New" w:cs="Courier New"/>
+          <w:color w:val="000000"/>
+          <w:sz w:val="20"/>
+          <w:szCs w:val="20"/>
+        </w:rPr>
+      </w:pPr>
+      <w:r>
+        <w:rPr>
+          <w:rFonts w:ascii="Courier New" w:eastAsia="Times New Roman" w:hAnsi="Courier New" w:cs="Courier New"/>
+          <w:b/>
+          <w:bCs/>
+          <w:color w:val="0000FF"/>
+          <w:sz w:val="20"/>
+          <w:szCs w:val="20"/>
+        </w:rPr>
+        <w:t>from</w:t>
+      </w:r>
+      <w:r>
+        <w:rPr>
+          <w:rFonts w:ascii="Courier New" w:eastAsia="Times New Roman" w:hAnsi="Courier New" w:cs="Courier New"/>
+          <w:color w:val="000000"/>
+          <w:sz w:val="20"/>
+          <w:szCs w:val="20"/>
+        </w:rPr>
+        <w:t xml:space="preserve"> skmultiflow</w:t>
+      </w:r>
+      <w:r>
+        <w:rPr>
+          <w:rFonts w:ascii="Courier New" w:eastAsia="Times New Roman" w:hAnsi="Courier New" w:cs="Courier New"/>
+          <w:b/>
+          <w:bCs/>
+          <w:color w:val="000080"/>
+          <w:sz w:val="20"/>
+          <w:szCs w:val="20"/>
+        </w:rPr>
+        <w:t>.</w:t>
+      </w:r>
+      <w:r>
+        <w:rPr>
+          <w:rFonts w:ascii="Courier New" w:eastAsia="Times New Roman" w:hAnsi="Courier New" w:cs="Courier New"/>
+          <w:color w:val="000000"/>
+          <w:sz w:val="20"/>
+          <w:szCs w:val="20"/>
+        </w:rPr>
+        <w:t xml:space="preserve">evaluation </w:t>
+      </w:r>
+      <w:r>
+        <w:rPr>
+          <w:rFonts w:ascii="Courier New" w:eastAsia="Times New Roman" w:hAnsi="Courier New" w:cs="Courier New"/>
+          <w:b/>
+          <w:bCs/>
+          <w:color w:val="0000FF"/>
+          <w:sz w:val="20"/>
+          <w:szCs w:val="20"/>
+        </w:rPr>
+        <w:t>import</w:t>
+      </w:r>
+      <w:r>
+        <w:rPr>
+          <w:rFonts w:ascii="Courier New" w:eastAsia="Times New Roman" w:hAnsi="Courier New" w:cs="Courier New"/>
+          <w:color w:val="000000"/>
+          <w:sz w:val="20"/>
+          <w:szCs w:val="20"/>
+        </w:rPr>
+        <w:t xml:space="preserve"> EvaluatePrequential</w:t>
+      </w:r>
+    </w:p>
+    <w:p>
+      <w:pPr>
+        <w:shd w:val="clear" w:color="auto" w:fill="FFFFFF"/>
+        <w:spacing w:after="0" w:line="240" w:lineRule="auto"/>
+        <w:ind w:left="720"/>
+        <w:rPr>
+          <w:rFonts w:ascii="Courier New" w:eastAsia="Times New Roman" w:hAnsi="Courier New" w:cs="Courier New"/>
+          <w:color w:val="000000"/>
+          <w:sz w:val="20"/>
+          <w:szCs w:val="20"/>
+        </w:rPr>
+      </w:pPr>
+    </w:p>
+    <w:p>
+      <w:pPr>
+        <w:shd w:val="clear" w:color="auto" w:fill="FFFFFF"/>
+        <w:spacing w:after="0" w:line="240" w:lineRule="auto"/>
+        <w:ind w:left="720"/>
+        <w:rPr>
+          <w:rFonts w:ascii="Courier New" w:eastAsia="Times New Roman" w:hAnsi="Courier New" w:cs="Courier New"/>
+          <w:color w:val="000000"/>
+          <w:sz w:val="20"/>
+          <w:szCs w:val="20"/>
+        </w:rPr>
+      </w:pPr>
+      <w:r>
+        <w:rPr>
+          <w:rFonts w:ascii="Courier New" w:eastAsia="Times New Roman" w:hAnsi="Courier New" w:cs="Courier New"/>
+          <w:color w:val="000000"/>
+          <w:sz w:val="20"/>
+          <w:szCs w:val="20"/>
+        </w:rPr>
+        <w:t xml:space="preserve">stream </w:t>
+      </w:r>
+      <w:r>
+        <w:rPr>
+          <w:rFonts w:ascii="Courier New" w:eastAsia="Times New Roman" w:hAnsi="Courier New" w:cs="Courier New"/>
+          <w:b/>
+          <w:bCs/>
+          <w:color w:val="000080"/>
+          <w:sz w:val="20"/>
+          <w:szCs w:val="20"/>
+        </w:rPr>
+        <w:t>=</w:t>
+      </w:r>
+      <w:r>
+        <w:rPr>
+          <w:rFonts w:ascii="Courier New" w:eastAsia="Times New Roman" w:hAnsi="Courier New" w:cs="Courier New"/>
+          <w:color w:val="000000"/>
+          <w:sz w:val="20"/>
+          <w:szCs w:val="20"/>
+        </w:rPr>
+        <w:t xml:space="preserve"> FileStream</w:t>
+      </w:r>
+      <w:r>
+        <w:rPr>
+          <w:rFonts w:ascii="Courier New" w:eastAsia="Times New Roman" w:hAnsi="Courier New" w:cs="Courier New"/>
+          <w:b/>
+          <w:bCs/>
+          <w:color w:val="000080"/>
+          <w:sz w:val="20"/>
+          <w:szCs w:val="20"/>
+        </w:rPr>
+        <w:t>(</w:t>
+      </w:r>
+      <w:r>
+        <w:rPr>
+          <w:rFonts w:ascii="Courier New" w:eastAsia="Times New Roman" w:hAnsi="Courier New" w:cs="Courier New"/>
+          <w:color w:val="808080"/>
+          <w:sz w:val="20"/>
+          <w:szCs w:val="20"/>
+        </w:rPr>
+        <w:t>'data/stream1.csv'</w:t>
+      </w:r>
+      <w:r>
+        <w:rPr>
+          <w:rFonts w:ascii="Courier New" w:eastAsia="Times New Roman" w:hAnsi="Courier New" w:cs="Courier New"/>
+          <w:b/>
+          <w:bCs/>
+          <w:color w:val="000080"/>
+          <w:sz w:val="20"/>
+          <w:szCs w:val="20"/>
+        </w:rPr>
+        <w:t>)</w:t>
+      </w:r>
+    </w:p>
+    <w:p>
+      <w:pPr>
+        <w:shd w:val="clear" w:color="auto" w:fill="FFFFFF"/>
+        <w:spacing w:after="0" w:line="240" w:lineRule="auto"/>
+        <w:ind w:left="720"/>
+        <w:rPr>
+          <w:rFonts w:ascii="Courier New" w:eastAsia="Times New Roman" w:hAnsi="Courier New" w:cs="Courier New"/>
+          <w:color w:val="000000"/>
+          <w:sz w:val="20"/>
+          <w:szCs w:val="20"/>
+        </w:rPr>
+      </w:pPr>
+      <w:r>
+        <w:rPr>
+          <w:rFonts w:ascii="Courier New" w:eastAsia="Times New Roman" w:hAnsi="Courier New" w:cs="Courier New"/>
+          <w:color w:val="000000"/>
+          <w:sz w:val="20"/>
+          <w:szCs w:val="20"/>
+        </w:rPr>
+        <w:t>stream</w:t>
+      </w:r>
+      <w:r>
+        <w:rPr>
+          <w:rFonts w:ascii="Courier New" w:eastAsia="Times New Roman" w:hAnsi="Courier New" w:cs="Courier New"/>
+          <w:b/>
+          <w:bCs/>
+          <w:color w:val="000080"/>
+          <w:sz w:val="20"/>
+          <w:szCs w:val="20"/>
+        </w:rPr>
+        <w:t>.</w:t>
+      </w:r>
+      <w:r>
+        <w:rPr>
+          <w:rFonts w:ascii="Courier New" w:eastAsia="Times New Roman" w:hAnsi="Courier New" w:cs="Courier New"/>
+          <w:color w:val="000000"/>
+          <w:sz w:val="20"/>
+          <w:szCs w:val="20"/>
+        </w:rPr>
+        <w:t>prepare_for_use</w:t>
+      </w:r>
+      <w:r>
+        <w:rPr>
+          <w:rFonts w:ascii="Courier New" w:eastAsia="Times New Roman" w:hAnsi="Courier New" w:cs="Courier New"/>
+          <w:b/>
+          <w:bCs/>
+          <w:color w:val="000080"/>
+          <w:sz w:val="20"/>
+          <w:szCs w:val="20"/>
+        </w:rPr>
+        <w:t>()</w:t>
+      </w:r>
+    </w:p>
+    <w:p>
+      <w:pPr>
+        <w:shd w:val="clear" w:color="auto" w:fill="FFFFFF"/>
+        <w:spacing w:after="0" w:line="240" w:lineRule="auto"/>
+        <w:ind w:left="720"/>
+        <w:rPr>
+          <w:rFonts w:ascii="Courier New" w:eastAsia="Times New Roman" w:hAnsi="Courier New" w:cs="Courier New"/>
+          <w:color w:val="000000"/>
+          <w:sz w:val="20"/>
+          <w:szCs w:val="20"/>
+        </w:rPr>
+      </w:pPr>
+      <w:r>
+        <w:rPr>
+          <w:rFonts w:ascii="Courier New" w:eastAsia="Times New Roman" w:hAnsi="Courier New" w:cs="Courier New"/>
+          <w:color w:val="000000"/>
+          <w:sz w:val="20"/>
+          <w:szCs w:val="20"/>
+        </w:rPr>
+        <w:t xml:space="preserve">mdl </w:t>
+      </w:r>
+      <w:r>
+        <w:rPr>
+          <w:rFonts w:ascii="Courier New" w:eastAsia="Times New Roman" w:hAnsi="Courier New" w:cs="Courier New"/>
+          <w:b/>
+          <w:bCs/>
+          <w:color w:val="000080"/>
+          <w:sz w:val="20"/>
+          <w:szCs w:val="20"/>
+        </w:rPr>
+        <w:t>=</w:t>
+      </w:r>
+      <w:r>
+        <w:rPr>
+          <w:rFonts w:ascii="Courier New" w:eastAsia="Times New Roman" w:hAnsi="Courier New" w:cs="Courier New"/>
+          <w:color w:val="000000"/>
+          <w:sz w:val="20"/>
+          <w:szCs w:val="20"/>
+        </w:rPr>
+        <w:t xml:space="preserve"> KNN</w:t>
+      </w:r>
+      <w:r>
+        <w:rPr>
+          <w:rFonts w:ascii="Courier New" w:eastAsia="Times New Roman" w:hAnsi="Courier New" w:cs="Courier New"/>
+          <w:b/>
+          <w:bCs/>
+          <w:color w:val="000080"/>
+          <w:sz w:val="20"/>
+          <w:szCs w:val="20"/>
+        </w:rPr>
+        <w:t>()</w:t>
+      </w:r>
+    </w:p>
+    <w:p>
+      <w:pPr>
+        <w:shd w:val="clear" w:color="auto" w:fill="FFFFFF"/>
+        <w:spacing w:after="0" w:line="240" w:lineRule="auto"/>
+        <w:ind w:left="720"/>
+        <w:rPr>
+          <w:rFonts w:ascii="Courier New" w:eastAsia="Times New Roman" w:hAnsi="Courier New" w:cs="Courier New"/>
+          <w:color w:val="000000"/>
+          <w:sz w:val="20"/>
+          <w:szCs w:val="20"/>
+        </w:rPr>
+      </w:pPr>
+      <w:r>
+        <w:rPr>
+          <w:rFonts w:ascii="Courier New" w:eastAsia="Times New Roman" w:hAnsi="Courier New" w:cs="Courier New"/>
+          <w:color w:val="000000"/>
+          <w:sz w:val="20"/>
+          <w:szCs w:val="20"/>
+        </w:rPr>
+        <w:t xml:space="preserve">evaluator </w:t>
+      </w:r>
+      <w:r>
+        <w:rPr>
+          <w:rFonts w:ascii="Courier New" w:eastAsia="Times New Roman" w:hAnsi="Courier New" w:cs="Courier New"/>
+          <w:b/>
+          <w:bCs/>
+          <w:color w:val="000080"/>
+          <w:sz w:val="20"/>
+          <w:szCs w:val="20"/>
+        </w:rPr>
+        <w:t>=</w:t>
+      </w:r>
+      <w:r>
+        <w:rPr>
+          <w:rFonts w:ascii="Courier New" w:eastAsia="Times New Roman" w:hAnsi="Courier New" w:cs="Courier New"/>
+          <w:color w:val="000000"/>
+          <w:sz w:val="20"/>
+          <w:szCs w:val="20"/>
+        </w:rPr>
+        <w:t xml:space="preserve"> EvaluatePrequential</w:t>
+      </w:r>
+      <w:r>
+        <w:rPr>
+          <w:rFonts w:ascii="Courier New" w:eastAsia="Times New Roman" w:hAnsi="Courier New" w:cs="Courier New"/>
+          <w:b/>
+          <w:bCs/>
+          <w:color w:val="000080"/>
+          <w:sz w:val="20"/>
+          <w:szCs w:val="20"/>
+        </w:rPr>
+        <w:t>(</w:t>
+      </w:r>
+      <w:r>
+        <w:rPr>
+          <w:rFonts w:ascii="Courier New" w:eastAsia="Times New Roman" w:hAnsi="Courier New" w:cs="Courier New"/>
+          <w:color w:val="000000"/>
+          <w:sz w:val="20"/>
+          <w:szCs w:val="20"/>
+        </w:rPr>
+        <w:t>metrics</w:t>
+      </w:r>
+      <w:r>
+        <w:rPr>
+          <w:rFonts w:ascii="Courier New" w:eastAsia="Times New Roman" w:hAnsi="Courier New" w:cs="Courier New"/>
+          <w:b/>
+          <w:bCs/>
+          <w:color w:val="000080"/>
+          <w:sz w:val="20"/>
+          <w:szCs w:val="20"/>
+        </w:rPr>
+        <w:t>=[</w:t>
+      </w:r>
+      <w:r>
+        <w:rPr>
+          <w:rFonts w:ascii="Courier New" w:eastAsia="Times New Roman" w:hAnsi="Courier New" w:cs="Courier New"/>
+          <w:color w:val="808080"/>
+          <w:sz w:val="20"/>
+          <w:szCs w:val="20"/>
+        </w:rPr>
+        <w:t>'accuracy'</w:t>
+      </w:r>
+      <w:r>
+        <w:rPr>
+          <w:rFonts w:ascii="Courier New" w:eastAsia="Times New Roman" w:hAnsi="Courier New" w:cs="Courier New"/>
+          <w:b/>
+          <w:bCs/>
+          <w:color w:val="000080"/>
+          <w:sz w:val="20"/>
+          <w:szCs w:val="20"/>
+        </w:rPr>
+        <w:t>])</w:t>
+      </w:r>
+    </w:p>
+    <w:p>
+      <w:pPr>
+        <w:shd w:val="clear" w:color="auto" w:fill="FFFFFF"/>
+        <w:spacing w:after="0" w:line="240" w:lineRule="auto"/>
+        <w:ind w:left="720"/>
+        <w:rPr>
+          <w:rFonts w:ascii="Times New Roman" w:eastAsia="Times New Roman" w:hAnsi="Times New Roman" w:cs="Times New Roman"/>
+          <w:sz w:val="24"/>
+          <w:szCs w:val="24"/>
+        </w:rPr>
+      </w:pPr>
+      <w:r>
+        <w:rPr>
+          <w:rFonts w:ascii="Courier New" w:eastAsia="Times New Roman" w:hAnsi="Courier New" w:cs="Courier New"/>
+          <w:color w:val="000000"/>
+          <w:sz w:val="20"/>
+          <w:szCs w:val="20"/>
+        </w:rPr>
+        <w:t>evaluator</w:t>
+      </w:r>
+      <w:r>
+        <w:rPr>
+          <w:rFonts w:ascii="Courier New" w:eastAsia="Times New Roman" w:hAnsi="Courier New" w:cs="Courier New"/>
+          <w:b/>
+          <w:bCs/>
+          <w:color w:val="000080"/>
+          <w:sz w:val="20"/>
+          <w:szCs w:val="20"/>
+        </w:rPr>
+        <w:t>.</w:t>
+      </w:r>
+      <w:r>
+        <w:rPr>
+          <w:rFonts w:ascii="Courier New" w:eastAsia="Times New Roman" w:hAnsi="Courier New" w:cs="Courier New"/>
+          <w:color w:val="000000"/>
+          <w:sz w:val="20"/>
+          <w:szCs w:val="20"/>
+        </w:rPr>
+        <w:t>evaluate</w:t>
+      </w:r>
+      <w:r>
+        <w:rPr>
+          <w:rFonts w:ascii="Courier New" w:eastAsia="Times New Roman" w:hAnsi="Courier New" w:cs="Courier New"/>
+          <w:b/>
+          <w:bCs/>
+          <w:color w:val="000080"/>
+          <w:sz w:val="20"/>
+          <w:szCs w:val="20"/>
+        </w:rPr>
+        <w:t>(</w:t>
+      </w:r>
+      <w:r>
+        <w:rPr>
+          <w:rFonts w:ascii="Courier New" w:eastAsia="Times New Roman" w:hAnsi="Courier New" w:cs="Courier New"/>
+          <w:color w:val="000000"/>
+          <w:sz w:val="20"/>
+          <w:szCs w:val="20"/>
+        </w:rPr>
+        <w:t>stream</w:t>
+      </w:r>
+      <w:r>
+        <w:rPr>
+          <w:rFonts w:ascii="Courier New" w:eastAsia="Times New Roman" w:hAnsi="Courier New" w:cs="Courier New"/>
+          <w:b/>
+          <w:bCs/>
+          <w:color w:val="000080"/>
+          <w:sz w:val="20"/>
+          <w:szCs w:val="20"/>
+        </w:rPr>
+        <w:t>=</w:t>
+      </w:r>
+      <w:r>
+        <w:rPr>
+          <w:rFonts w:ascii="Courier New" w:eastAsia="Times New Roman" w:hAnsi="Courier New" w:cs="Courier New"/>
+          <w:color w:val="000000"/>
+          <w:sz w:val="20"/>
+          <w:szCs w:val="20"/>
+        </w:rPr>
+        <w:t>stream</w:t>
+      </w:r>
+      <w:r>
+        <w:rPr>
+          <w:rFonts w:ascii="Courier New" w:eastAsia="Times New Roman" w:hAnsi="Courier New" w:cs="Courier New"/>
+          <w:b/>
+          <w:bCs/>
+          <w:color w:val="000080"/>
+          <w:sz w:val="20"/>
+          <w:szCs w:val="20"/>
+        </w:rPr>
+        <w:t>,</w:t>
+      </w:r>
+      <w:r>
+        <w:rPr>
+          <w:rFonts w:ascii="Courier New" w:eastAsia="Times New Roman" w:hAnsi="Courier New" w:cs="Courier New"/>
+          <w:color w:val="000000"/>
+          <w:sz w:val="20"/>
+          <w:szCs w:val="20"/>
+        </w:rPr>
+        <w:t xml:space="preserve"> model</w:t>
+      </w:r>
+      <w:r>
+        <w:rPr>
+          <w:rFonts w:ascii="Courier New" w:eastAsia="Times New Roman" w:hAnsi="Courier New" w:cs="Courier New"/>
+          <w:b/>
+          <w:bCs/>
+          <w:color w:val="000080"/>
+          <w:sz w:val="20"/>
+          <w:szCs w:val="20"/>
+        </w:rPr>
+        <w:t>=</w:t>
+      </w:r>
+      <w:r>
+        <w:rPr>
+          <w:rFonts w:ascii="Courier New" w:eastAsia="Times New Roman" w:hAnsi="Courier New" w:cs="Courier New"/>
+          <w:color w:val="000000"/>
+          <w:sz w:val="20"/>
+          <w:szCs w:val="20"/>
+        </w:rPr>
+        <w:t>mdl</w:t>
+      </w:r>
+      <w:r>
+        <w:rPr>
+          <w:rFonts w:ascii="Courier New" w:eastAsia="Times New Roman" w:hAnsi="Courier New" w:cs="Courier New"/>
+          <w:b/>
+          <w:bCs/>
+          <w:color w:val="000080"/>
+          <w:sz w:val="20"/>
+          <w:szCs w:val="20"/>
+        </w:rPr>
+        <w:t>)</w:t>
+      </w:r>
+    </w:p>
+    <w:p>
+      <w:pPr>
+        <w:spacing w:after="0"/>
+      </w:pPr>
+    </w:p>
+    <w:p>
+      <w:pPr>
+        <w:spacing w:after="0"/>
+      </w:pPr>
+      <w:r>
+        <w:t>This is straightforward, and we can watch the accuracy update gradually as the algorithm walks the dataset. That being said, we’ve done some preprocessing work to translate the card text into numeric attributes, and to normalize the data. It was all trivial to implement, so we will only include the high level functions here:</w:t>
+      </w:r>
+    </w:p>
+    <w:p>
+      <w:pPr>
+        <w:spacing w:after="0"/>
+      </w:pPr>
+    </w:p>
+    <w:p>
+      <w:pPr>
+        <w:shd w:val="clear" w:color="auto" w:fill="FFFFFF"/>
+        <w:spacing w:after="0" w:line="240" w:lineRule="auto"/>
+        <w:rPr>
+          <w:rFonts w:ascii="Courier New" w:eastAsia="Times New Roman" w:hAnsi="Courier New" w:cs="Courier New"/>
+          <w:color w:val="000000"/>
+          <w:sz w:val="20"/>
+          <w:szCs w:val="20"/>
+        </w:rPr>
+      </w:pPr>
+      <w:r>
+        <w:rPr>
+          <w:rFonts w:ascii="Courier New" w:eastAsia="Times New Roman" w:hAnsi="Courier New" w:cs="Courier New"/>
+          <w:b/>
+          <w:bCs/>
+          <w:color w:val="0000FF"/>
+          <w:sz w:val="20"/>
+          <w:szCs w:val="20"/>
+        </w:rPr>
+        <w:t>if</w:t>
+      </w:r>
+      <w:r>
+        <w:rPr>
+          <w:rFonts w:ascii="Courier New" w:eastAsia="Times New Roman" w:hAnsi="Courier New" w:cs="Courier New"/>
+          <w:color w:val="000000"/>
+          <w:sz w:val="20"/>
+          <w:szCs w:val="20"/>
+        </w:rPr>
+        <w:t xml:space="preserve"> __name__ </w:t>
+      </w:r>
+      <w:r>
+        <w:rPr>
+          <w:rFonts w:ascii="Courier New" w:eastAsia="Times New Roman" w:hAnsi="Courier New" w:cs="Courier New"/>
+          <w:b/>
+          <w:bCs/>
+          <w:color w:val="000080"/>
+          <w:sz w:val="20"/>
+          <w:szCs w:val="20"/>
+        </w:rPr>
+        <w:t>==</w:t>
+      </w:r>
+      <w:r>
+        <w:rPr>
+          <w:rFonts w:ascii="Courier New" w:eastAsia="Times New Roman" w:hAnsi="Courier New" w:cs="Courier New"/>
+          <w:color w:val="000000"/>
+          <w:sz w:val="20"/>
+          <w:szCs w:val="20"/>
+        </w:rPr>
+        <w:t xml:space="preserve"> </w:t>
+      </w:r>
+      <w:r>
+        <w:rPr>
+          <w:rFonts w:ascii="Courier New" w:eastAsia="Times New Roman" w:hAnsi="Courier New" w:cs="Courier New"/>
+          <w:color w:val="808080"/>
+          <w:sz w:val="20"/>
+          <w:szCs w:val="20"/>
+        </w:rPr>
+        <w:t>'__main__'</w:t>
+      </w:r>
+      <w:r>
+        <w:rPr>
+          <w:rFonts w:ascii="Courier New" w:eastAsia="Times New Roman" w:hAnsi="Courier New" w:cs="Courier New"/>
+          <w:b/>
+          <w:bCs/>
+          <w:color w:val="000080"/>
+          <w:sz w:val="20"/>
+          <w:szCs w:val="20"/>
+        </w:rPr>
+        <w:t>:</w:t>
+      </w:r>
+    </w:p>
+    <w:p>
+      <w:pPr>
+        <w:shd w:val="clear" w:color="auto" w:fill="FFFFFF"/>
+        <w:spacing w:after="0" w:line="240" w:lineRule="auto"/>
+        <w:rPr>
+          <w:rFonts w:ascii="Courier New" w:eastAsia="Times New Roman" w:hAnsi="Courier New" w:cs="Courier New"/>
+          <w:color w:val="FF8000"/>
+          <w:sz w:val="20"/>
+          <w:szCs w:val="20"/>
+        </w:rPr>
+      </w:pPr>
+      <w:r>
+        <w:rPr>
+          <w:rFonts w:ascii="Courier New" w:eastAsia="Times New Roman" w:hAnsi="Courier New" w:cs="Courier New"/>
+          <w:color w:val="000000"/>
+          <w:sz w:val="20"/>
+          <w:szCs w:val="20"/>
+        </w:rPr>
+        <w:t xml:space="preserve">    </w:t>
+      </w:r>
+      <w:r>
+        <w:rPr>
+          <w:rFonts w:ascii="Courier New" w:eastAsia="Times New Roman" w:hAnsi="Courier New" w:cs="Courier New"/>
+          <w:color w:val="FF8000"/>
+          <w:sz w:val="20"/>
+          <w:szCs w:val="20"/>
+        </w:rPr>
+        <w:t>"""</w:t>
+      </w:r>
+    </w:p>
+    <w:p>
+      <w:pPr>
+        <w:shd w:val="clear" w:color="auto" w:fill="FFFFFF"/>
+        <w:spacing w:after="0" w:line="240" w:lineRule="auto"/>
+        <w:rPr>
+          <w:rFonts w:ascii="Courier New" w:eastAsia="Times New Roman" w:hAnsi="Courier New" w:cs="Courier New"/>
+          <w:color w:val="FF8000"/>
+          <w:sz w:val="20"/>
+          <w:szCs w:val="20"/>
+        </w:rPr>
+      </w:pPr>
+      <w:r>
+        <w:rPr>
+          <w:rFonts w:ascii="Courier New" w:eastAsia="Times New Roman" w:hAnsi="Courier New" w:cs="Courier New"/>
+          <w:color w:val="FF8000"/>
+          <w:sz w:val="20"/>
+          <w:szCs w:val="20"/>
+        </w:rPr>
+        <w:t xml:space="preserve">        BRIEF  Parse and assemble a single csv with star columns</w:t>
+      </w:r>
+    </w:p>
+    <w:p>
+      <w:pPr>
+        <w:shd w:val="clear" w:color="auto" w:fill="FFFFFF"/>
+        <w:spacing w:after="0" w:line="240" w:lineRule="auto"/>
+        <w:rPr>
+          <w:rFonts w:ascii="Courier New" w:eastAsia="Times New Roman" w:hAnsi="Courier New" w:cs="Courier New"/>
+          <w:color w:val="FF8000"/>
+          <w:sz w:val="20"/>
+          <w:szCs w:val="20"/>
+        </w:rPr>
+      </w:pPr>
+      <w:r>
+        <w:rPr>
+          <w:rFonts w:ascii="Courier New" w:eastAsia="Times New Roman" w:hAnsi="Courier New" w:cs="Courier New"/>
+          <w:color w:val="FF8000"/>
+          <w:sz w:val="20"/>
+          <w:szCs w:val="20"/>
+        </w:rPr>
+        <w:t xml:space="preserve">               </w:t>
+      </w:r>
+      <w:r>
+        <w:rPr>
+          <w:rFonts w:ascii="Courier New" w:eastAsia="Times New Roman" w:hAnsi="Courier New" w:cs="Courier New"/>
+          <w:color w:val="FF8000"/>
+          <w:sz w:val="20"/>
+          <w:szCs w:val="20"/>
+          <w:u w:val="single"/>
+        </w:rPr>
+        <w:t>https://www.yugiohcardguide.com/level/0.html</w:t>
+      </w:r>
+    </w:p>
+    <w:p>
+      <w:pPr>
+        <w:shd w:val="clear" w:color="auto" w:fill="FFFFFF"/>
+        <w:spacing w:after="0" w:line="240" w:lineRule="auto"/>
+        <w:rPr>
+          <w:rFonts w:ascii="Courier New" w:eastAsia="Times New Roman" w:hAnsi="Courier New" w:cs="Courier New"/>
+          <w:color w:val="FF8000"/>
+          <w:sz w:val="20"/>
+          <w:szCs w:val="20"/>
+        </w:rPr>
+      </w:pPr>
+      <w:r>
+        <w:rPr>
+          <w:rFonts w:ascii="Courier New" w:eastAsia="Times New Roman" w:hAnsi="Courier New" w:cs="Courier New"/>
+          <w:color w:val="FF8000"/>
+          <w:sz w:val="20"/>
+          <w:szCs w:val="20"/>
+        </w:rPr>
+        <w:t xml:space="preserve">               all the way through .../12.html</w:t>
+      </w:r>
+    </w:p>
+    <w:p>
+      <w:pPr>
+        <w:shd w:val="clear" w:color="auto" w:fill="FFFFFF"/>
+        <w:spacing w:after="0" w:line="240" w:lineRule="auto"/>
+        <w:rPr>
+          <w:rFonts w:ascii="Courier New" w:eastAsia="Times New Roman" w:hAnsi="Courier New" w:cs="Courier New"/>
+          <w:color w:val="FF8000"/>
+          <w:sz w:val="20"/>
+          <w:szCs w:val="20"/>
+        </w:rPr>
+      </w:pPr>
+      <w:r>
+        <w:rPr>
+          <w:rFonts w:ascii="Courier New" w:eastAsia="Times New Roman" w:hAnsi="Courier New" w:cs="Courier New"/>
+          <w:color w:val="FF8000"/>
+          <w:sz w:val="20"/>
+          <w:szCs w:val="20"/>
+        </w:rPr>
+        <w:t xml:space="preserve">               </w:t>
+      </w:r>
+    </w:p>
+    <w:p>
+      <w:pPr>
+        <w:shd w:val="clear" w:color="auto" w:fill="FFFFFF"/>
+        <w:spacing w:after="0" w:line="240" w:lineRule="auto"/>
+        <w:rPr>
+          <w:rFonts w:ascii="Courier New" w:eastAsia="Times New Roman" w:hAnsi="Courier New" w:cs="Courier New"/>
+          <w:color w:val="FF8000"/>
+          <w:sz w:val="20"/>
+          <w:szCs w:val="20"/>
+        </w:rPr>
+      </w:pPr>
+      <w:r>
+        <w:rPr>
+          <w:rFonts w:ascii="Courier New" w:eastAsia="Times New Roman" w:hAnsi="Courier New" w:cs="Courier New"/>
+          <w:color w:val="FF8000"/>
+          <w:sz w:val="20"/>
+          <w:szCs w:val="20"/>
+        </w:rPr>
+        <w:t xml:space="preserve">               Note that the page contents have been copied manually</w:t>
+      </w:r>
+    </w:p>
+    <w:p>
+      <w:pPr>
+        <w:shd w:val="clear" w:color="auto" w:fill="FFFFFF"/>
+        <w:spacing w:after="0" w:line="240" w:lineRule="auto"/>
+        <w:rPr>
+          <w:rFonts w:ascii="Courier New" w:eastAsia="Times New Roman" w:hAnsi="Courier New" w:cs="Courier New"/>
+          <w:color w:val="000000"/>
+          <w:sz w:val="20"/>
+          <w:szCs w:val="20"/>
+        </w:rPr>
+      </w:pPr>
+      <w:r>
+        <w:rPr>
+          <w:rFonts w:ascii="Courier New" w:eastAsia="Times New Roman" w:hAnsi="Courier New" w:cs="Courier New"/>
+          <w:color w:val="FF8000"/>
+          <w:sz w:val="20"/>
+          <w:szCs w:val="20"/>
+        </w:rPr>
+        <w:t xml:space="preserve">    """</w:t>
+      </w:r>
+    </w:p>
+    <w:p>
+      <w:pPr>
+        <w:shd w:val="clear" w:color="auto" w:fill="FFFFFF"/>
+        <w:spacing w:after="0" w:line="240" w:lineRule="auto"/>
+        <w:rPr>
+          <w:rFonts w:ascii="Courier New" w:eastAsia="Times New Roman" w:hAnsi="Courier New" w:cs="Courier New"/>
+          <w:color w:val="000000"/>
+          <w:sz w:val="20"/>
+          <w:szCs w:val="20"/>
+        </w:rPr>
+      </w:pPr>
+      <w:r>
+        <w:rPr>
+          <w:rFonts w:ascii="Courier New" w:eastAsia="Times New Roman" w:hAnsi="Courier New" w:cs="Courier New"/>
+          <w:color w:val="000000"/>
+          <w:sz w:val="20"/>
+          <w:szCs w:val="20"/>
+        </w:rPr>
+        <w:t xml:space="preserve">    header_row</w:t>
+      </w:r>
+      <w:r>
+        <w:rPr>
+          <w:rFonts w:ascii="Courier New" w:eastAsia="Times New Roman" w:hAnsi="Courier New" w:cs="Courier New"/>
+          <w:b/>
+          <w:bCs/>
+          <w:color w:val="000080"/>
+          <w:sz w:val="20"/>
+          <w:szCs w:val="20"/>
+        </w:rPr>
+        <w:t>,</w:t>
+      </w:r>
+      <w:r>
+        <w:rPr>
+          <w:rFonts w:ascii="Courier New" w:eastAsia="Times New Roman" w:hAnsi="Courier New" w:cs="Courier New"/>
+          <w:color w:val="000000"/>
+          <w:sz w:val="20"/>
+          <w:szCs w:val="20"/>
+        </w:rPr>
+        <w:t xml:space="preserve"> rows </w:t>
+      </w:r>
+      <w:r>
+        <w:rPr>
+          <w:rFonts w:ascii="Courier New" w:eastAsia="Times New Roman" w:hAnsi="Courier New" w:cs="Courier New"/>
+          <w:b/>
+          <w:bCs/>
+          <w:color w:val="000080"/>
+          <w:sz w:val="20"/>
+          <w:szCs w:val="20"/>
+        </w:rPr>
+        <w:t>=</w:t>
+      </w:r>
+      <w:r>
+        <w:rPr>
+          <w:rFonts w:ascii="Courier New" w:eastAsia="Times New Roman" w:hAnsi="Courier New" w:cs="Courier New"/>
+          <w:color w:val="000000"/>
+          <w:sz w:val="20"/>
+          <w:szCs w:val="20"/>
+        </w:rPr>
+        <w:t xml:space="preserve"> ReadAll</w:t>
+      </w:r>
+      <w:r>
+        <w:rPr>
+          <w:rFonts w:ascii="Courier New" w:eastAsia="Times New Roman" w:hAnsi="Courier New" w:cs="Courier New"/>
+          <w:b/>
+          <w:bCs/>
+          <w:color w:val="000080"/>
+          <w:sz w:val="20"/>
+          <w:szCs w:val="20"/>
+        </w:rPr>
+        <w:t>()</w:t>
+      </w:r>
+    </w:p>
+    <w:p>
+      <w:pPr>
+        <w:shd w:val="clear" w:color="auto" w:fill="FFFFFF"/>
+        <w:spacing w:after="0" w:line="240" w:lineRule="auto"/>
+        <w:rPr>
+          <w:rFonts w:ascii="Courier New" w:eastAsia="Times New Roman" w:hAnsi="Courier New" w:cs="Courier New"/>
+          <w:color w:val="000000"/>
+          <w:sz w:val="20"/>
+          <w:szCs w:val="20"/>
+        </w:rPr>
+      </w:pPr>
+      <w:r>
+        <w:rPr>
+          <w:rFonts w:ascii="Courier New" w:eastAsia="Times New Roman" w:hAnsi="Courier New" w:cs="Courier New"/>
+          <w:color w:val="000000"/>
+          <w:sz w:val="20"/>
+          <w:szCs w:val="20"/>
+        </w:rPr>
+        <w:t xml:space="preserve">    Write</w:t>
+      </w:r>
+      <w:r>
+        <w:rPr>
+          <w:rFonts w:ascii="Courier New" w:eastAsia="Times New Roman" w:hAnsi="Courier New" w:cs="Courier New"/>
+          <w:b/>
+          <w:bCs/>
+          <w:color w:val="000080"/>
+          <w:sz w:val="20"/>
+          <w:szCs w:val="20"/>
+        </w:rPr>
+        <w:t>(</w:t>
+      </w:r>
+      <w:r>
+        <w:rPr>
+          <w:rFonts w:ascii="Courier New" w:eastAsia="Times New Roman" w:hAnsi="Courier New" w:cs="Courier New"/>
+          <w:color w:val="000000"/>
+          <w:sz w:val="20"/>
+          <w:szCs w:val="20"/>
+        </w:rPr>
+        <w:t>header_row</w:t>
+      </w:r>
+      <w:r>
+        <w:rPr>
+          <w:rFonts w:ascii="Courier New" w:eastAsia="Times New Roman" w:hAnsi="Courier New" w:cs="Courier New"/>
+          <w:b/>
+          <w:bCs/>
+          <w:color w:val="000080"/>
+          <w:sz w:val="20"/>
+          <w:szCs w:val="20"/>
+        </w:rPr>
+        <w:t>,</w:t>
+      </w:r>
+      <w:r>
+        <w:rPr>
+          <w:rFonts w:ascii="Courier New" w:eastAsia="Times New Roman" w:hAnsi="Courier New" w:cs="Courier New"/>
+          <w:color w:val="000000"/>
+          <w:sz w:val="20"/>
+          <w:szCs w:val="20"/>
+        </w:rPr>
+        <w:t xml:space="preserve"> rows</w:t>
+      </w:r>
+      <w:r>
+        <w:rPr>
+          <w:rFonts w:ascii="Courier New" w:eastAsia="Times New Roman" w:hAnsi="Courier New" w:cs="Courier New"/>
+          <w:b/>
+          <w:bCs/>
+          <w:color w:val="000080"/>
+          <w:sz w:val="20"/>
+          <w:szCs w:val="20"/>
+        </w:rPr>
+        <w:t>,</w:t>
+      </w:r>
+      <w:r>
+        <w:rPr>
+          <w:rFonts w:ascii="Courier New" w:eastAsia="Times New Roman" w:hAnsi="Courier New" w:cs="Courier New"/>
+          <w:color w:val="000000"/>
+          <w:sz w:val="20"/>
+          <w:szCs w:val="20"/>
+        </w:rPr>
+        <w:t xml:space="preserve"> </w:t>
+      </w:r>
+      <w:r>
+        <w:rPr>
+          <w:rFonts w:ascii="Courier New" w:eastAsia="Times New Roman" w:hAnsi="Courier New" w:cs="Courier New"/>
+          <w:color w:val="808080"/>
+          <w:sz w:val="20"/>
+          <w:szCs w:val="20"/>
+        </w:rPr>
+        <w:t>'stars.csv'</w:t>
+      </w:r>
+      <w:r>
+        <w:rPr>
+          <w:rFonts w:ascii="Courier New" w:eastAsia="Times New Roman" w:hAnsi="Courier New" w:cs="Courier New"/>
+          <w:b/>
+          <w:bCs/>
+          <w:color w:val="000080"/>
+          <w:sz w:val="20"/>
+          <w:szCs w:val="20"/>
+        </w:rPr>
+        <w:t>)</w:t>
+      </w:r>
+    </w:p>
+    <w:p>
+      <w:pPr>
+        <w:shd w:val="clear" w:color="auto" w:fill="FFFFFF"/>
+        <w:spacing w:after="0" w:line="240" w:lineRule="auto"/>
+        <w:rPr>
+          <w:rFonts w:ascii="Courier New" w:eastAsia="Times New Roman" w:hAnsi="Courier New" w:cs="Courier New"/>
+          <w:color w:val="000000"/>
+          <w:sz w:val="20"/>
+          <w:szCs w:val="20"/>
+        </w:rPr>
+      </w:pPr>
+      <w:r>
+        <w:rPr>
+          <w:rFonts w:ascii="Courier New" w:eastAsia="Times New Roman" w:hAnsi="Courier New" w:cs="Courier New"/>
+          <w:color w:val="000000"/>
+          <w:sz w:val="20"/>
+          <w:szCs w:val="20"/>
+        </w:rPr>
+        <w:t xml:space="preserve">    </w:t>
+      </w:r>
+    </w:p>
+    <w:p>
+      <w:pPr>
+        <w:shd w:val="clear" w:color="auto" w:fill="FFFFFF"/>
+        <w:spacing w:after="0" w:line="240" w:lineRule="auto"/>
+        <w:rPr>
+          <w:rFonts w:ascii="Courier New" w:eastAsia="Times New Roman" w:hAnsi="Courier New" w:cs="Courier New"/>
+          <w:color w:val="000000"/>
+          <w:sz w:val="20"/>
+          <w:szCs w:val="20"/>
+        </w:rPr>
+      </w:pPr>
+      <w:r>
+        <w:rPr>
+          <w:rFonts w:ascii="Courier New" w:eastAsia="Times New Roman" w:hAnsi="Courier New" w:cs="Courier New"/>
+          <w:color w:val="000000"/>
+          <w:sz w:val="20"/>
+          <w:szCs w:val="20"/>
+        </w:rPr>
+        <w:t xml:space="preserve">    ProcessText</w:t>
+      </w:r>
+      <w:r>
+        <w:rPr>
+          <w:rFonts w:ascii="Courier New" w:eastAsia="Times New Roman" w:hAnsi="Courier New" w:cs="Courier New"/>
+          <w:b/>
+          <w:bCs/>
+          <w:color w:val="000080"/>
+          <w:sz w:val="20"/>
+          <w:szCs w:val="20"/>
+        </w:rPr>
+        <w:t>(</w:t>
+      </w:r>
+      <w:r>
+        <w:rPr>
+          <w:rFonts w:ascii="Courier New" w:eastAsia="Times New Roman" w:hAnsi="Courier New" w:cs="Courier New"/>
+          <w:color w:val="000000"/>
+          <w:sz w:val="20"/>
+          <w:szCs w:val="20"/>
+        </w:rPr>
+        <w:t>rows</w:t>
+      </w:r>
+      <w:r>
+        <w:rPr>
+          <w:rFonts w:ascii="Courier New" w:eastAsia="Times New Roman" w:hAnsi="Courier New" w:cs="Courier New"/>
+          <w:b/>
+          <w:bCs/>
+          <w:color w:val="000080"/>
+          <w:sz w:val="20"/>
+          <w:szCs w:val="20"/>
+        </w:rPr>
+        <w:t>)</w:t>
+      </w:r>
+    </w:p>
+    <w:p>
+      <w:pPr>
+        <w:shd w:val="clear" w:color="auto" w:fill="FFFFFF"/>
+        <w:spacing w:after="0" w:line="240" w:lineRule="auto"/>
+        <w:rPr>
+          <w:rFonts w:ascii="Courier New" w:eastAsia="Times New Roman" w:hAnsi="Courier New" w:cs="Courier New"/>
+          <w:color w:val="000000"/>
+          <w:sz w:val="20"/>
+          <w:szCs w:val="20"/>
+        </w:rPr>
+      </w:pPr>
+      <w:r>
+        <w:rPr>
+          <w:rFonts w:ascii="Courier New" w:eastAsia="Times New Roman" w:hAnsi="Courier New" w:cs="Courier New"/>
+          <w:color w:val="000000"/>
+          <w:sz w:val="20"/>
+          <w:szCs w:val="20"/>
+        </w:rPr>
+        <w:t xml:space="preserve">    FixNumeric</w:t>
+      </w:r>
+      <w:r>
+        <w:rPr>
+          <w:rFonts w:ascii="Courier New" w:eastAsia="Times New Roman" w:hAnsi="Courier New" w:cs="Courier New"/>
+          <w:b/>
+          <w:bCs/>
+          <w:color w:val="000080"/>
+          <w:sz w:val="20"/>
+          <w:szCs w:val="20"/>
+        </w:rPr>
+        <w:t>(</w:t>
+      </w:r>
+      <w:r>
+        <w:rPr>
+          <w:rFonts w:ascii="Courier New" w:eastAsia="Times New Roman" w:hAnsi="Courier New" w:cs="Courier New"/>
+          <w:color w:val="000000"/>
+          <w:sz w:val="20"/>
+          <w:szCs w:val="20"/>
+        </w:rPr>
+        <w:t>rows</w:t>
+      </w:r>
+      <w:r>
+        <w:rPr>
+          <w:rFonts w:ascii="Courier New" w:eastAsia="Times New Roman" w:hAnsi="Courier New" w:cs="Courier New"/>
+          <w:b/>
+          <w:bCs/>
+          <w:color w:val="000080"/>
+          <w:sz w:val="20"/>
+          <w:szCs w:val="20"/>
+        </w:rPr>
+        <w:t>)</w:t>
+      </w:r>
+    </w:p>
+    <w:p>
+      <w:pPr>
+        <w:shd w:val="clear" w:color="auto" w:fill="FFFFFF"/>
+        <w:spacing w:after="0" w:line="240" w:lineRule="auto"/>
+        <w:rPr>
+          <w:rFonts w:ascii="Courier New" w:eastAsia="Times New Roman" w:hAnsi="Courier New" w:cs="Courier New"/>
+          <w:color w:val="000000"/>
+          <w:sz w:val="20"/>
+          <w:szCs w:val="20"/>
+        </w:rPr>
+      </w:pPr>
+      <w:r>
+        <w:rPr>
+          <w:rFonts w:ascii="Courier New" w:eastAsia="Times New Roman" w:hAnsi="Courier New" w:cs="Courier New"/>
+          <w:color w:val="000000"/>
+          <w:sz w:val="20"/>
+          <w:szCs w:val="20"/>
+        </w:rPr>
+        <w:t xml:space="preserve">    random</w:t>
+      </w:r>
+      <w:r>
+        <w:rPr>
+          <w:rFonts w:ascii="Courier New" w:eastAsia="Times New Roman" w:hAnsi="Courier New" w:cs="Courier New"/>
+          <w:b/>
+          <w:bCs/>
+          <w:color w:val="000080"/>
+          <w:sz w:val="20"/>
+          <w:szCs w:val="20"/>
+        </w:rPr>
+        <w:t>.</w:t>
+      </w:r>
+      <w:r>
+        <w:rPr>
+          <w:rFonts w:ascii="Courier New" w:eastAsia="Times New Roman" w:hAnsi="Courier New" w:cs="Courier New"/>
+          <w:color w:val="000000"/>
+          <w:sz w:val="20"/>
+          <w:szCs w:val="20"/>
+        </w:rPr>
+        <w:t>shuffle</w:t>
+      </w:r>
+      <w:r>
+        <w:rPr>
+          <w:rFonts w:ascii="Courier New" w:eastAsia="Times New Roman" w:hAnsi="Courier New" w:cs="Courier New"/>
+          <w:b/>
+          <w:bCs/>
+          <w:color w:val="000080"/>
+          <w:sz w:val="20"/>
+          <w:szCs w:val="20"/>
+        </w:rPr>
+        <w:t>(</w:t>
+      </w:r>
+      <w:r>
+        <w:rPr>
+          <w:rFonts w:ascii="Courier New" w:eastAsia="Times New Roman" w:hAnsi="Courier New" w:cs="Courier New"/>
+          <w:color w:val="000000"/>
+          <w:sz w:val="20"/>
+          <w:szCs w:val="20"/>
+        </w:rPr>
+        <w:t>rows</w:t>
+      </w:r>
+      <w:r>
+        <w:rPr>
+          <w:rFonts w:ascii="Courier New" w:eastAsia="Times New Roman" w:hAnsi="Courier New" w:cs="Courier New"/>
+          <w:b/>
+          <w:bCs/>
+          <w:color w:val="000080"/>
+          <w:sz w:val="20"/>
+          <w:szCs w:val="20"/>
+        </w:rPr>
+        <w:t>)</w:t>
+      </w:r>
+    </w:p>
+    <w:p>
+      <w:pPr>
+        <w:shd w:val="clear" w:color="auto" w:fill="FFFFFF"/>
+        <w:spacing w:after="0" w:line="240" w:lineRule="auto"/>
+        <w:rPr>
+          <w:rFonts w:ascii="Courier New" w:eastAsia="Times New Roman" w:hAnsi="Courier New" w:cs="Courier New"/>
+          <w:color w:val="000000"/>
+          <w:sz w:val="20"/>
+          <w:szCs w:val="20"/>
+        </w:rPr>
+      </w:pPr>
+      <w:r>
+        <w:rPr>
+          <w:rFonts w:ascii="Courier New" w:eastAsia="Times New Roman" w:hAnsi="Courier New" w:cs="Courier New"/>
+          <w:color w:val="000000"/>
+          <w:sz w:val="20"/>
+          <w:szCs w:val="20"/>
+        </w:rPr>
+        <w:t xml:space="preserve">    Write</w:t>
+      </w:r>
+      <w:r>
+        <w:rPr>
+          <w:rFonts w:ascii="Courier New" w:eastAsia="Times New Roman" w:hAnsi="Courier New" w:cs="Courier New"/>
+          <w:b/>
+          <w:bCs/>
+          <w:color w:val="000080"/>
+          <w:sz w:val="20"/>
+          <w:szCs w:val="20"/>
+        </w:rPr>
+        <w:t>([</w:t>
+      </w:r>
+    </w:p>
+    <w:p>
+      <w:pPr>
+        <w:shd w:val="clear" w:color="auto" w:fill="FFFFFF"/>
+        <w:spacing w:after="0" w:line="240" w:lineRule="auto"/>
+        <w:rPr>
+          <w:rFonts w:ascii="Courier New" w:eastAsia="Times New Roman" w:hAnsi="Courier New" w:cs="Courier New"/>
+          <w:color w:val="000000"/>
+          <w:sz w:val="20"/>
+          <w:szCs w:val="20"/>
+        </w:rPr>
+      </w:pPr>
+      <w:r>
+        <w:rPr>
+          <w:rFonts w:ascii="Courier New" w:eastAsia="Times New Roman" w:hAnsi="Courier New" w:cs="Courier New"/>
+          <w:color w:val="000000"/>
+          <w:sz w:val="20"/>
+          <w:szCs w:val="20"/>
+        </w:rPr>
+        <w:t xml:space="preserve">        </w:t>
+      </w:r>
+      <w:r>
+        <w:rPr>
+          <w:rFonts w:ascii="Courier New" w:eastAsia="Times New Roman" w:hAnsi="Courier New" w:cs="Courier New"/>
+          <w:color w:val="808080"/>
+          <w:sz w:val="20"/>
+          <w:szCs w:val="20"/>
+        </w:rPr>
+        <w:t>'attrib1'</w:t>
+      </w:r>
+      <w:r>
+        <w:rPr>
+          <w:rFonts w:ascii="Courier New" w:eastAsia="Times New Roman" w:hAnsi="Courier New" w:cs="Courier New"/>
+          <w:b/>
+          <w:bCs/>
+          <w:color w:val="000080"/>
+          <w:sz w:val="20"/>
+          <w:szCs w:val="20"/>
+        </w:rPr>
+        <w:t>,</w:t>
+      </w:r>
+      <w:r>
+        <w:rPr>
+          <w:rFonts w:ascii="Courier New" w:eastAsia="Times New Roman" w:hAnsi="Courier New" w:cs="Courier New"/>
+          <w:color w:val="000000"/>
+          <w:sz w:val="20"/>
+          <w:szCs w:val="20"/>
+        </w:rPr>
+        <w:t xml:space="preserve"> </w:t>
+      </w:r>
+      <w:r>
+        <w:rPr>
+          <w:rFonts w:ascii="Courier New" w:eastAsia="Times New Roman" w:hAnsi="Courier New" w:cs="Courier New"/>
+          <w:color w:val="008000"/>
+          <w:sz w:val="20"/>
+          <w:szCs w:val="20"/>
+        </w:rPr>
+        <w:t># atk</w:t>
+      </w:r>
+    </w:p>
+    <w:p>
+      <w:pPr>
+        <w:shd w:val="clear" w:color="auto" w:fill="FFFFFF"/>
+        <w:spacing w:after="0" w:line="240" w:lineRule="auto"/>
+        <w:rPr>
+          <w:rFonts w:ascii="Courier New" w:eastAsia="Times New Roman" w:hAnsi="Courier New" w:cs="Courier New"/>
+          <w:color w:val="000000"/>
+          <w:sz w:val="20"/>
+          <w:szCs w:val="20"/>
+        </w:rPr>
+      </w:pPr>
+      <w:r>
+        <w:rPr>
+          <w:rFonts w:ascii="Courier New" w:eastAsia="Times New Roman" w:hAnsi="Courier New" w:cs="Courier New"/>
+          <w:color w:val="000000"/>
+          <w:sz w:val="20"/>
+          <w:szCs w:val="20"/>
+        </w:rPr>
+        <w:lastRenderedPageBreak/>
+        <w:t xml:space="preserve">        </w:t>
+      </w:r>
+      <w:r>
+        <w:rPr>
+          <w:rFonts w:ascii="Courier New" w:eastAsia="Times New Roman" w:hAnsi="Courier New" w:cs="Courier New"/>
+          <w:color w:val="808080"/>
+          <w:sz w:val="20"/>
+          <w:szCs w:val="20"/>
+        </w:rPr>
+        <w:t>'attrib2'</w:t>
+      </w:r>
+      <w:r>
+        <w:rPr>
+          <w:rFonts w:ascii="Courier New" w:eastAsia="Times New Roman" w:hAnsi="Courier New" w:cs="Courier New"/>
+          <w:b/>
+          <w:bCs/>
+          <w:color w:val="000080"/>
+          <w:sz w:val="20"/>
+          <w:szCs w:val="20"/>
+        </w:rPr>
+        <w:t>,</w:t>
+      </w:r>
+      <w:r>
+        <w:rPr>
+          <w:rFonts w:ascii="Courier New" w:eastAsia="Times New Roman" w:hAnsi="Courier New" w:cs="Courier New"/>
+          <w:color w:val="000000"/>
+          <w:sz w:val="20"/>
+          <w:szCs w:val="20"/>
+        </w:rPr>
+        <w:t xml:space="preserve"> </w:t>
+      </w:r>
+      <w:r>
+        <w:rPr>
+          <w:rFonts w:ascii="Courier New" w:eastAsia="Times New Roman" w:hAnsi="Courier New" w:cs="Courier New"/>
+          <w:color w:val="008000"/>
+          <w:sz w:val="20"/>
+          <w:szCs w:val="20"/>
+        </w:rPr>
+        <w:t># def</w:t>
+      </w:r>
+    </w:p>
+    <w:p>
+      <w:pPr>
+        <w:shd w:val="clear" w:color="auto" w:fill="FFFFFF"/>
+        <w:spacing w:after="0" w:line="240" w:lineRule="auto"/>
+        <w:rPr>
+          <w:rFonts w:ascii="Courier New" w:eastAsia="Times New Roman" w:hAnsi="Courier New" w:cs="Courier New"/>
+          <w:color w:val="000000"/>
+          <w:sz w:val="20"/>
+          <w:szCs w:val="20"/>
+        </w:rPr>
+      </w:pPr>
+      <w:r>
+        <w:rPr>
+          <w:rFonts w:ascii="Courier New" w:eastAsia="Times New Roman" w:hAnsi="Courier New" w:cs="Courier New"/>
+          <w:color w:val="000000"/>
+          <w:sz w:val="20"/>
+          <w:szCs w:val="20"/>
+        </w:rPr>
+        <w:t xml:space="preserve">        </w:t>
+      </w:r>
+      <w:r>
+        <w:rPr>
+          <w:rFonts w:ascii="Courier New" w:eastAsia="Times New Roman" w:hAnsi="Courier New" w:cs="Courier New"/>
+          <w:color w:val="808080"/>
+          <w:sz w:val="20"/>
+          <w:szCs w:val="20"/>
+        </w:rPr>
+        <w:t>'attrib3'</w:t>
+      </w:r>
+      <w:r>
+        <w:rPr>
+          <w:rFonts w:ascii="Courier New" w:eastAsia="Times New Roman" w:hAnsi="Courier New" w:cs="Courier New"/>
+          <w:b/>
+          <w:bCs/>
+          <w:color w:val="000080"/>
+          <w:sz w:val="20"/>
+          <w:szCs w:val="20"/>
+        </w:rPr>
+        <w:t>,</w:t>
+      </w:r>
+      <w:r>
+        <w:rPr>
+          <w:rFonts w:ascii="Courier New" w:eastAsia="Times New Roman" w:hAnsi="Courier New" w:cs="Courier New"/>
+          <w:color w:val="000000"/>
+          <w:sz w:val="20"/>
+          <w:szCs w:val="20"/>
+        </w:rPr>
+        <w:t xml:space="preserve"> </w:t>
+      </w:r>
+      <w:r>
+        <w:rPr>
+          <w:rFonts w:ascii="Courier New" w:eastAsia="Times New Roman" w:hAnsi="Courier New" w:cs="Courier New"/>
+          <w:color w:val="008000"/>
+          <w:sz w:val="20"/>
+          <w:szCs w:val="20"/>
+        </w:rPr>
+        <w:t># word ct</w:t>
+      </w:r>
+    </w:p>
+    <w:p>
+      <w:pPr>
+        <w:shd w:val="clear" w:color="auto" w:fill="FFFFFF"/>
+        <w:spacing w:after="0" w:line="240" w:lineRule="auto"/>
+        <w:rPr>
+          <w:rFonts w:ascii="Courier New" w:eastAsia="Times New Roman" w:hAnsi="Courier New" w:cs="Courier New"/>
+          <w:color w:val="000000"/>
+          <w:sz w:val="20"/>
+          <w:szCs w:val="20"/>
+        </w:rPr>
+      </w:pPr>
+      <w:r>
+        <w:rPr>
+          <w:rFonts w:ascii="Courier New" w:eastAsia="Times New Roman" w:hAnsi="Courier New" w:cs="Courier New"/>
+          <w:color w:val="000000"/>
+          <w:sz w:val="20"/>
+          <w:szCs w:val="20"/>
+        </w:rPr>
+        <w:t xml:space="preserve">        </w:t>
+      </w:r>
+      <w:r>
+        <w:rPr>
+          <w:rFonts w:ascii="Courier New" w:eastAsia="Times New Roman" w:hAnsi="Courier New" w:cs="Courier New"/>
+          <w:color w:val="808080"/>
+          <w:sz w:val="20"/>
+          <w:szCs w:val="20"/>
+        </w:rPr>
+        <w:t>'class'</w:t>
+      </w:r>
+      <w:r>
+        <w:rPr>
+          <w:rFonts w:ascii="Courier New" w:eastAsia="Times New Roman" w:hAnsi="Courier New" w:cs="Courier New"/>
+          <w:color w:val="000000"/>
+          <w:sz w:val="20"/>
+          <w:szCs w:val="20"/>
+        </w:rPr>
+        <w:t xml:space="preserve">    </w:t>
+      </w:r>
+      <w:r>
+        <w:rPr>
+          <w:rFonts w:ascii="Courier New" w:eastAsia="Times New Roman" w:hAnsi="Courier New" w:cs="Courier New"/>
+          <w:color w:val="008000"/>
+          <w:sz w:val="20"/>
+          <w:szCs w:val="20"/>
+        </w:rPr>
+        <w:t># level</w:t>
+      </w:r>
+    </w:p>
+    <w:p>
+      <w:pPr>
+        <w:shd w:val="clear" w:color="auto" w:fill="FFFFFF"/>
+        <w:spacing w:after="0" w:line="240" w:lineRule="auto"/>
+        <w:rPr>
+          <w:rFonts w:ascii="Times New Roman" w:eastAsia="Times New Roman" w:hAnsi="Times New Roman" w:cs="Times New Roman"/>
+          <w:sz w:val="24"/>
+          <w:szCs w:val="24"/>
+        </w:rPr>
+      </w:pPr>
+      <w:r>
+        <w:rPr>
+          <w:rFonts w:ascii="Courier New" w:eastAsia="Times New Roman" w:hAnsi="Courier New" w:cs="Courier New"/>
+          <w:color w:val="000000"/>
+          <w:sz w:val="20"/>
+          <w:szCs w:val="20"/>
+        </w:rPr>
+        <w:t xml:space="preserve">    </w:t>
+      </w:r>
+      <w:r>
+        <w:rPr>
+          <w:rFonts w:ascii="Courier New" w:eastAsia="Times New Roman" w:hAnsi="Courier New" w:cs="Courier New"/>
+          <w:b/>
+          <w:bCs/>
+          <w:color w:val="000080"/>
+          <w:sz w:val="20"/>
+          <w:szCs w:val="20"/>
+        </w:rPr>
+        <w:t>],</w:t>
+      </w:r>
+      <w:r>
+        <w:rPr>
+          <w:rFonts w:ascii="Courier New" w:eastAsia="Times New Roman" w:hAnsi="Courier New" w:cs="Courier New"/>
+          <w:color w:val="000000"/>
+          <w:sz w:val="20"/>
+          <w:szCs w:val="20"/>
+        </w:rPr>
+        <w:t xml:space="preserve"> rows</w:t>
+      </w:r>
+      <w:r>
+        <w:rPr>
+          <w:rFonts w:ascii="Courier New" w:eastAsia="Times New Roman" w:hAnsi="Courier New" w:cs="Courier New"/>
+          <w:b/>
+          <w:bCs/>
+          <w:color w:val="000080"/>
+          <w:sz w:val="20"/>
+          <w:szCs w:val="20"/>
+        </w:rPr>
+        <w:t>,</w:t>
+      </w:r>
+      <w:r>
+        <w:rPr>
+          <w:rFonts w:ascii="Courier New" w:eastAsia="Times New Roman" w:hAnsi="Courier New" w:cs="Courier New"/>
+          <w:color w:val="000000"/>
+          <w:sz w:val="20"/>
+          <w:szCs w:val="20"/>
+        </w:rPr>
+        <w:t xml:space="preserve"> </w:t>
+      </w:r>
+      <w:r>
+        <w:rPr>
+          <w:rFonts w:ascii="Courier New" w:eastAsia="Times New Roman" w:hAnsi="Courier New" w:cs="Courier New"/>
+          <w:color w:val="808080"/>
+          <w:sz w:val="20"/>
+          <w:szCs w:val="20"/>
+        </w:rPr>
+        <w:t>'stream1.csv'</w:t>
+      </w:r>
+      <w:r>
+        <w:rPr>
+          <w:rFonts w:ascii="Courier New" w:eastAsia="Times New Roman" w:hAnsi="Courier New" w:cs="Courier New"/>
+          <w:b/>
+          <w:bCs/>
+          <w:color w:val="000080"/>
+          <w:sz w:val="20"/>
+          <w:szCs w:val="20"/>
+        </w:rPr>
+        <w:t>)</w:t>
+      </w:r>
+    </w:p>
+    <w:p/>
     <w:p>
       <w:pPr>
         <w:pStyle w:val="Heading1"/>
       </w:pPr>
-      <w:bookmarkStart w:id="7" w:name="_Toc39752612"/>
+      <w:bookmarkStart w:id="9" w:name="_Toc39780896"/>
       <w:r>
         <w:t>Appendix B</w:t>
       </w:r>
-      <w:bookmarkEnd w:id="7"/>
+      <w:bookmarkEnd w:id="9"/>
     </w:p>
     <w:p>
       <w:r>
         <w:t>See additional file for the annotated bibliography.</w:t>
       </w:r>
     </w:p>
+    <w:p/>
     <w:sectPr>
       <w:pgSz w:w="12240" w:h="15840"/>
       <w:pgMar w:top="1440" w:right="1440" w:bottom="1440" w:left="1440" w:header="720" w:footer="720" w:gutter="0"/>
@@ -1279,6 +4652,385 @@
     </w:sectPr>
   </w:body>
 </w:document>
+</file>
+
+<file path=word/numbering.xml><?xml version="1.0" encoding="utf-8"?>
+<w:numbering xmlns:wpc="http://schemas.microsoft.com/office/word/2010/wordprocessingCanvas" xmlns:cx="http://schemas.microsoft.com/office/drawing/2014/chartex" xmlns:cx1="http://schemas.microsoft.com/office/drawing/2015/9/8/chartex" xmlns:cx2="http://schemas.microsoft.com/office/drawing/2015/10/21/chartex" xmlns:cx3="http://schemas.microsoft.com/office/drawing/2016/5/9/chartex" xmlns:cx4="http://schemas.microsoft.com/office/drawing/2016/5/10/chartex" xmlns:cx5="http://schemas.microsoft.com/office/drawing/2016/5/11/chartex" xmlns:cx6="http://schemas.microsoft.com/office/drawing/2016/5/12/chartex" xmlns:cx7="http://schemas.microsoft.com/office/drawing/2016/5/13/chartex" xmlns:cx8="http://schemas.microsoft.com/office/drawing/2016/5/14/chartex" xmlns:mc="http://schemas.openxmlformats.org/markup-compatibility/2006" xmlns:aink="http://schemas.microsoft.com/office/drawing/2016/ink" xmlns:am3d="http://schemas.microsoft.com/office/drawing/2017/model3d" xmlns:o="urn:schemas-microsoft-com:office:office" xmlns:r="http://schemas.openxmlformats.org/officeDocument/2006/relationships" xmlns:m="http://schemas.openxmlformats.org/officeDocument/2006/math" xmlns:v="urn:schemas-microsoft-com:vml" xmlns:wp14="http://schemas.microsoft.com/office/word/2010/wordprocessingDrawing" xmlns:wp="http://schemas.openxmlformats.org/drawingml/2006/wordprocessingDrawing" xmlns:w10="urn:schemas-microsoft-com:office:word" xmlns:w="http://schemas.openxmlformats.org/wordprocessingml/2006/main" xmlns:w14="http://schemas.microsoft.com/office/word/2010/wordml" xmlns:w15="http://schemas.microsoft.com/office/word/2012/wordml" xmlns:w16cid="http://schemas.microsoft.com/office/word/2016/wordml/cid" xmlns:w16se="http://schemas.microsoft.com/office/word/2015/wordml/symex" xmlns:wpg="http://schemas.microsoft.com/office/word/2010/wordprocessingGroup" xmlns:wpi="http://schemas.microsoft.com/office/word/2010/wordprocessingInk" xmlns:wne="http://schemas.microsoft.com/office/word/2006/wordml" xmlns:wps="http://schemas.microsoft.com/office/word/2010/wordprocessingShape" mc:Ignorable="w14 w15 w16se w16cid wp14">
+  <w:abstractNum w:abstractNumId="0" w15:restartNumberingAfterBreak="0">
+    <w:nsid w:val="46CB0C80"/>
+    <w:multiLevelType w:val="hybridMultilevel"/>
+    <w:tmpl w:val="9E5CAA96"/>
+    <w:lvl w:ilvl="0" w:tplc="D2A6A5B6">
+      <w:start w:val="1"/>
+      <w:numFmt w:val="bullet"/>
+      <w:lvlText w:val="•"/>
+      <w:lvlJc w:val="left"/>
+      <w:pPr>
+        <w:tabs>
+          <w:tab w:val="num" w:pos="720"/>
+        </w:tabs>
+        <w:ind w:left="720" w:hanging="360"/>
+      </w:pPr>
+      <w:rPr>
+        <w:rFonts w:ascii="Arial" w:hAnsi="Arial" w:hint="default"/>
+      </w:rPr>
+    </w:lvl>
+    <w:lvl w:ilvl="1" w:tplc="ABD8F894">
+      <w:numFmt w:val="bullet"/>
+      <w:lvlText w:val="•"/>
+      <w:lvlJc w:val="left"/>
+      <w:pPr>
+        <w:tabs>
+          <w:tab w:val="num" w:pos="1440"/>
+        </w:tabs>
+        <w:ind w:left="1440" w:hanging="360"/>
+      </w:pPr>
+      <w:rPr>
+        <w:rFonts w:ascii="Arial" w:hAnsi="Arial" w:hint="default"/>
+      </w:rPr>
+    </w:lvl>
+    <w:lvl w:ilvl="2" w:tplc="D0C843EE" w:tentative="1">
+      <w:start w:val="1"/>
+      <w:numFmt w:val="bullet"/>
+      <w:lvlText w:val="•"/>
+      <w:lvlJc w:val="left"/>
+      <w:pPr>
+        <w:tabs>
+          <w:tab w:val="num" w:pos="2160"/>
+        </w:tabs>
+        <w:ind w:left="2160" w:hanging="360"/>
+      </w:pPr>
+      <w:rPr>
+        <w:rFonts w:ascii="Arial" w:hAnsi="Arial" w:hint="default"/>
+      </w:rPr>
+    </w:lvl>
+    <w:lvl w:ilvl="3" w:tplc="8FB460EE" w:tentative="1">
+      <w:start w:val="1"/>
+      <w:numFmt w:val="bullet"/>
+      <w:lvlText w:val="•"/>
+      <w:lvlJc w:val="left"/>
+      <w:pPr>
+        <w:tabs>
+          <w:tab w:val="num" w:pos="2880"/>
+        </w:tabs>
+        <w:ind w:left="2880" w:hanging="360"/>
+      </w:pPr>
+      <w:rPr>
+        <w:rFonts w:ascii="Arial" w:hAnsi="Arial" w:hint="default"/>
+      </w:rPr>
+    </w:lvl>
+    <w:lvl w:ilvl="4" w:tplc="F2BCC592" w:tentative="1">
+      <w:start w:val="1"/>
+      <w:numFmt w:val="bullet"/>
+      <w:lvlText w:val="•"/>
+      <w:lvlJc w:val="left"/>
+      <w:pPr>
+        <w:tabs>
+          <w:tab w:val="num" w:pos="3600"/>
+        </w:tabs>
+        <w:ind w:left="3600" w:hanging="360"/>
+      </w:pPr>
+      <w:rPr>
+        <w:rFonts w:ascii="Arial" w:hAnsi="Arial" w:hint="default"/>
+      </w:rPr>
+    </w:lvl>
+    <w:lvl w:ilvl="5" w:tplc="1514212E" w:tentative="1">
+      <w:start w:val="1"/>
+      <w:numFmt w:val="bullet"/>
+      <w:lvlText w:val="•"/>
+      <w:lvlJc w:val="left"/>
+      <w:pPr>
+        <w:tabs>
+          <w:tab w:val="num" w:pos="4320"/>
+        </w:tabs>
+        <w:ind w:left="4320" w:hanging="360"/>
+      </w:pPr>
+      <w:rPr>
+        <w:rFonts w:ascii="Arial" w:hAnsi="Arial" w:hint="default"/>
+      </w:rPr>
+    </w:lvl>
+    <w:lvl w:ilvl="6" w:tplc="236AEA20" w:tentative="1">
+      <w:start w:val="1"/>
+      <w:numFmt w:val="bullet"/>
+      <w:lvlText w:val="•"/>
+      <w:lvlJc w:val="left"/>
+      <w:pPr>
+        <w:tabs>
+          <w:tab w:val="num" w:pos="5040"/>
+        </w:tabs>
+        <w:ind w:left="5040" w:hanging="360"/>
+      </w:pPr>
+      <w:rPr>
+        <w:rFonts w:ascii="Arial" w:hAnsi="Arial" w:hint="default"/>
+      </w:rPr>
+    </w:lvl>
+    <w:lvl w:ilvl="7" w:tplc="5CF8EEE0" w:tentative="1">
+      <w:start w:val="1"/>
+      <w:numFmt w:val="bullet"/>
+      <w:lvlText w:val="•"/>
+      <w:lvlJc w:val="left"/>
+      <w:pPr>
+        <w:tabs>
+          <w:tab w:val="num" w:pos="5760"/>
+        </w:tabs>
+        <w:ind w:left="5760" w:hanging="360"/>
+      </w:pPr>
+      <w:rPr>
+        <w:rFonts w:ascii="Arial" w:hAnsi="Arial" w:hint="default"/>
+      </w:rPr>
+    </w:lvl>
+    <w:lvl w:ilvl="8" w:tplc="C6AC50DE" w:tentative="1">
+      <w:start w:val="1"/>
+      <w:numFmt w:val="bullet"/>
+      <w:lvlText w:val="•"/>
+      <w:lvlJc w:val="left"/>
+      <w:pPr>
+        <w:tabs>
+          <w:tab w:val="num" w:pos="6480"/>
+        </w:tabs>
+        <w:ind w:left="6480" w:hanging="360"/>
+      </w:pPr>
+      <w:rPr>
+        <w:rFonts w:ascii="Arial" w:hAnsi="Arial" w:hint="default"/>
+      </w:rPr>
+    </w:lvl>
+  </w:abstractNum>
+  <w:abstractNum w:abstractNumId="1" w15:restartNumberingAfterBreak="0">
+    <w:nsid w:val="6A091D2E"/>
+    <w:multiLevelType w:val="hybridMultilevel"/>
+    <w:tmpl w:val="6E400C44"/>
+    <w:lvl w:ilvl="0" w:tplc="04090001">
+      <w:start w:val="1"/>
+      <w:numFmt w:val="bullet"/>
+      <w:lvlText w:val=""/>
+      <w:lvlJc w:val="left"/>
+      <w:pPr>
+        <w:ind w:left="720" w:hanging="360"/>
+      </w:pPr>
+      <w:rPr>
+        <w:rFonts w:ascii="Symbol" w:hAnsi="Symbol" w:hint="default"/>
+      </w:rPr>
+    </w:lvl>
+    <w:lvl w:ilvl="1" w:tplc="04090003" w:tentative="1">
+      <w:start w:val="1"/>
+      <w:numFmt w:val="bullet"/>
+      <w:lvlText w:val="o"/>
+      <w:lvlJc w:val="left"/>
+      <w:pPr>
+        <w:ind w:left="1440" w:hanging="360"/>
+      </w:pPr>
+      <w:rPr>
+        <w:rFonts w:ascii="Courier New" w:hAnsi="Courier New" w:cs="Courier New" w:hint="default"/>
+      </w:rPr>
+    </w:lvl>
+    <w:lvl w:ilvl="2" w:tplc="04090005" w:tentative="1">
+      <w:start w:val="1"/>
+      <w:numFmt w:val="bullet"/>
+      <w:lvlText w:val=""/>
+      <w:lvlJc w:val="left"/>
+      <w:pPr>
+        <w:ind w:left="2160" w:hanging="360"/>
+      </w:pPr>
+      <w:rPr>
+        <w:rFonts w:ascii="Wingdings" w:hAnsi="Wingdings" w:hint="default"/>
+      </w:rPr>
+    </w:lvl>
+    <w:lvl w:ilvl="3" w:tplc="04090001" w:tentative="1">
+      <w:start w:val="1"/>
+      <w:numFmt w:val="bullet"/>
+      <w:lvlText w:val=""/>
+      <w:lvlJc w:val="left"/>
+      <w:pPr>
+        <w:ind w:left="2880" w:hanging="360"/>
+      </w:pPr>
+      <w:rPr>
+        <w:rFonts w:ascii="Symbol" w:hAnsi="Symbol" w:hint="default"/>
+      </w:rPr>
+    </w:lvl>
+    <w:lvl w:ilvl="4" w:tplc="04090003" w:tentative="1">
+      <w:start w:val="1"/>
+      <w:numFmt w:val="bullet"/>
+      <w:lvlText w:val="o"/>
+      <w:lvlJc w:val="left"/>
+      <w:pPr>
+        <w:ind w:left="3600" w:hanging="360"/>
+      </w:pPr>
+      <w:rPr>
+        <w:rFonts w:ascii="Courier New" w:hAnsi="Courier New" w:cs="Courier New" w:hint="default"/>
+      </w:rPr>
+    </w:lvl>
+    <w:lvl w:ilvl="5" w:tplc="04090005" w:tentative="1">
+      <w:start w:val="1"/>
+      <w:numFmt w:val="bullet"/>
+      <w:lvlText w:val=""/>
+      <w:lvlJc w:val="left"/>
+      <w:pPr>
+        <w:ind w:left="4320" w:hanging="360"/>
+      </w:pPr>
+      <w:rPr>
+        <w:rFonts w:ascii="Wingdings" w:hAnsi="Wingdings" w:hint="default"/>
+      </w:rPr>
+    </w:lvl>
+    <w:lvl w:ilvl="6" w:tplc="04090001" w:tentative="1">
+      <w:start w:val="1"/>
+      <w:numFmt w:val="bullet"/>
+      <w:lvlText w:val=""/>
+      <w:lvlJc w:val="left"/>
+      <w:pPr>
+        <w:ind w:left="5040" w:hanging="360"/>
+      </w:pPr>
+      <w:rPr>
+        <w:rFonts w:ascii="Symbol" w:hAnsi="Symbol" w:hint="default"/>
+      </w:rPr>
+    </w:lvl>
+    <w:lvl w:ilvl="7" w:tplc="04090003" w:tentative="1">
+      <w:start w:val="1"/>
+      <w:numFmt w:val="bullet"/>
+      <w:lvlText w:val="o"/>
+      <w:lvlJc w:val="left"/>
+      <w:pPr>
+        <w:ind w:left="5760" w:hanging="360"/>
+      </w:pPr>
+      <w:rPr>
+        <w:rFonts w:ascii="Courier New" w:hAnsi="Courier New" w:cs="Courier New" w:hint="default"/>
+      </w:rPr>
+    </w:lvl>
+    <w:lvl w:ilvl="8" w:tplc="04090005" w:tentative="1">
+      <w:start w:val="1"/>
+      <w:numFmt w:val="bullet"/>
+      <w:lvlText w:val=""/>
+      <w:lvlJc w:val="left"/>
+      <w:pPr>
+        <w:ind w:left="6480" w:hanging="360"/>
+      </w:pPr>
+      <w:rPr>
+        <w:rFonts w:ascii="Wingdings" w:hAnsi="Wingdings" w:hint="default"/>
+      </w:rPr>
+    </w:lvl>
+  </w:abstractNum>
+  <w:abstractNum w:abstractNumId="2" w15:restartNumberingAfterBreak="0">
+    <w:nsid w:val="76D477E5"/>
+    <w:multiLevelType w:val="hybridMultilevel"/>
+    <w:tmpl w:val="D9485078"/>
+    <w:lvl w:ilvl="0" w:tplc="04090001">
+      <w:start w:val="1"/>
+      <w:numFmt w:val="bullet"/>
+      <w:lvlText w:val=""/>
+      <w:lvlJc w:val="left"/>
+      <w:pPr>
+        <w:ind w:left="720" w:hanging="360"/>
+      </w:pPr>
+      <w:rPr>
+        <w:rFonts w:ascii="Symbol" w:hAnsi="Symbol" w:hint="default"/>
+      </w:rPr>
+    </w:lvl>
+    <w:lvl w:ilvl="1" w:tplc="04090003" w:tentative="1">
+      <w:start w:val="1"/>
+      <w:numFmt w:val="bullet"/>
+      <w:lvlText w:val="o"/>
+      <w:lvlJc w:val="left"/>
+      <w:pPr>
+        <w:ind w:left="1440" w:hanging="360"/>
+      </w:pPr>
+      <w:rPr>
+        <w:rFonts w:ascii="Courier New" w:hAnsi="Courier New" w:cs="Courier New" w:hint="default"/>
+      </w:rPr>
+    </w:lvl>
+    <w:lvl w:ilvl="2" w:tplc="04090005" w:tentative="1">
+      <w:start w:val="1"/>
+      <w:numFmt w:val="bullet"/>
+      <w:lvlText w:val=""/>
+      <w:lvlJc w:val="left"/>
+      <w:pPr>
+        <w:ind w:left="2160" w:hanging="360"/>
+      </w:pPr>
+      <w:rPr>
+        <w:rFonts w:ascii="Wingdings" w:hAnsi="Wingdings" w:hint="default"/>
+      </w:rPr>
+    </w:lvl>
+    <w:lvl w:ilvl="3" w:tplc="04090001" w:tentative="1">
+      <w:start w:val="1"/>
+      <w:numFmt w:val="bullet"/>
+      <w:lvlText w:val=""/>
+      <w:lvlJc w:val="left"/>
+      <w:pPr>
+        <w:ind w:left="2880" w:hanging="360"/>
+      </w:pPr>
+      <w:rPr>
+        <w:rFonts w:ascii="Symbol" w:hAnsi="Symbol" w:hint="default"/>
+      </w:rPr>
+    </w:lvl>
+    <w:lvl w:ilvl="4" w:tplc="04090003" w:tentative="1">
+      <w:start w:val="1"/>
+      <w:numFmt w:val="bullet"/>
+      <w:lvlText w:val="o"/>
+      <w:lvlJc w:val="left"/>
+      <w:pPr>
+        <w:ind w:left="3600" w:hanging="360"/>
+      </w:pPr>
+      <w:rPr>
+        <w:rFonts w:ascii="Courier New" w:hAnsi="Courier New" w:cs="Courier New" w:hint="default"/>
+      </w:rPr>
+    </w:lvl>
+    <w:lvl w:ilvl="5" w:tplc="04090005" w:tentative="1">
+      <w:start w:val="1"/>
+      <w:numFmt w:val="bullet"/>
+      <w:lvlText w:val=""/>
+      <w:lvlJc w:val="left"/>
+      <w:pPr>
+        <w:ind w:left="4320" w:hanging="360"/>
+      </w:pPr>
+      <w:rPr>
+        <w:rFonts w:ascii="Wingdings" w:hAnsi="Wingdings" w:hint="default"/>
+      </w:rPr>
+    </w:lvl>
+    <w:lvl w:ilvl="6" w:tplc="04090001" w:tentative="1">
+      <w:start w:val="1"/>
+      <w:numFmt w:val="bullet"/>
+      <w:lvlText w:val=""/>
+      <w:lvlJc w:val="left"/>
+      <w:pPr>
+        <w:ind w:left="5040" w:hanging="360"/>
+      </w:pPr>
+      <w:rPr>
+        <w:rFonts w:ascii="Symbol" w:hAnsi="Symbol" w:hint="default"/>
+      </w:rPr>
+    </w:lvl>
+    <w:lvl w:ilvl="7" w:tplc="04090003" w:tentative="1">
+      <w:start w:val="1"/>
+      <w:numFmt w:val="bullet"/>
+      <w:lvlText w:val="o"/>
+      <w:lvlJc w:val="left"/>
+      <w:pPr>
+        <w:ind w:left="5760" w:hanging="360"/>
+      </w:pPr>
+      <w:rPr>
+        <w:rFonts w:ascii="Courier New" w:hAnsi="Courier New" w:cs="Courier New" w:hint="default"/>
+      </w:rPr>
+    </w:lvl>
+    <w:lvl w:ilvl="8" w:tplc="04090005" w:tentative="1">
+      <w:start w:val="1"/>
+      <w:numFmt w:val="bullet"/>
+      <w:lvlText w:val=""/>
+      <w:lvlJc w:val="left"/>
+      <w:pPr>
+        <w:ind w:left="6480" w:hanging="360"/>
+      </w:pPr>
+      <w:rPr>
+        <w:rFonts w:ascii="Wingdings" w:hAnsi="Wingdings" w:hint="default"/>
+      </w:rPr>
+    </w:lvl>
+  </w:abstractNum>
+  <w:num w:numId="1">
+    <w:abstractNumId w:val="0"/>
+  </w:num>
+  <w:num w:numId="2">
+    <w:abstractNumId w:val="2"/>
+  </w:num>
+  <w:num w:numId="3">
+    <w:abstractNumId w:val="1"/>
+  </w:num>
+</w:numbering>
 </file>
 
 <file path=word/styles.xml><?xml version="1.0" encoding="utf-8"?>
@@ -1698,10 +5450,53 @@
       <w:szCs w:val="32"/>
     </w:rPr>
   </w:style>
+  <w:style w:type="paragraph" w:styleId="Heading2">
+    <w:name w:val="heading 2"/>
+    <w:basedOn w:val="Normal"/>
+    <w:next w:val="Normal"/>
+    <w:link w:val="Heading2Char"/>
+    <w:uiPriority w:val="9"/>
+    <w:unhideWhenUsed/>
+    <w:qFormat/>
+    <w:rsid w:val="00161907"/>
+    <w:pPr>
+      <w:keepNext/>
+      <w:keepLines/>
+      <w:spacing w:before="40" w:after="0"/>
+      <w:outlineLvl w:val="1"/>
+    </w:pPr>
+    <w:rPr>
+      <w:rFonts w:asciiTheme="majorHAnsi" w:eastAsiaTheme="majorEastAsia" w:hAnsiTheme="majorHAnsi" w:cstheme="majorBidi"/>
+      <w:color w:val="2F5496" w:themeColor="accent1" w:themeShade="BF"/>
+      <w:sz w:val="26"/>
+      <w:szCs w:val="26"/>
+    </w:rPr>
+  </w:style>
+  <w:style w:type="paragraph" w:styleId="Heading3">
+    <w:name w:val="heading 3"/>
+    <w:basedOn w:val="Normal"/>
+    <w:next w:val="Normal"/>
+    <w:link w:val="Heading3Char"/>
+    <w:uiPriority w:val="9"/>
+    <w:unhideWhenUsed/>
+    <w:qFormat/>
+    <w:rsid w:val="00B45087"/>
+    <w:pPr>
+      <w:keepNext/>
+      <w:keepLines/>
+      <w:spacing w:before="40" w:after="0"/>
+      <w:outlineLvl w:val="2"/>
+    </w:pPr>
+    <w:rPr>
+      <w:rFonts w:asciiTheme="majorHAnsi" w:eastAsiaTheme="majorEastAsia" w:hAnsiTheme="majorHAnsi" w:cstheme="majorBidi"/>
+      <w:color w:val="1F3763" w:themeColor="accent1" w:themeShade="7F"/>
+      <w:sz w:val="24"/>
+      <w:szCs w:val="24"/>
+    </w:rPr>
+  </w:style>
   <w:style w:type="character" w:default="1" w:styleId="DefaultParagraphFont">
     <w:name w:val="Default Paragraph Font"/>
     <w:uiPriority w:val="1"/>
-    <w:semiHidden/>
     <w:unhideWhenUsed/>
   </w:style>
   <w:style w:type="table" w:default="1" w:styleId="TableNormal">
@@ -1784,6 +5579,160 @@
     <w:pPr>
       <w:spacing w:after="100"/>
     </w:pPr>
+  </w:style>
+  <w:style w:type="character" w:customStyle="1" w:styleId="sc51">
+    <w:name w:val="sc51"/>
+    <w:basedOn w:val="DefaultParagraphFont"/>
+    <w:rsid w:val="000964D2"/>
+    <w:rPr>
+      <w:rFonts w:ascii="Courier New" w:hAnsi="Courier New" w:cs="Courier New" w:hint="default"/>
+      <w:b/>
+      <w:bCs/>
+      <w:color w:val="0000FF"/>
+      <w:sz w:val="20"/>
+      <w:szCs w:val="20"/>
+    </w:rPr>
+  </w:style>
+  <w:style w:type="character" w:customStyle="1" w:styleId="sc0">
+    <w:name w:val="sc0"/>
+    <w:basedOn w:val="DefaultParagraphFont"/>
+    <w:rsid w:val="000964D2"/>
+    <w:rPr>
+      <w:rFonts w:ascii="Courier New" w:hAnsi="Courier New" w:cs="Courier New" w:hint="default"/>
+      <w:color w:val="000000"/>
+      <w:sz w:val="20"/>
+      <w:szCs w:val="20"/>
+    </w:rPr>
+  </w:style>
+  <w:style w:type="character" w:customStyle="1" w:styleId="sc11">
+    <w:name w:val="sc11"/>
+    <w:basedOn w:val="DefaultParagraphFont"/>
+    <w:rsid w:val="000964D2"/>
+    <w:rPr>
+      <w:rFonts w:ascii="Courier New" w:hAnsi="Courier New" w:cs="Courier New" w:hint="default"/>
+      <w:color w:val="000000"/>
+      <w:sz w:val="20"/>
+      <w:szCs w:val="20"/>
+    </w:rPr>
+  </w:style>
+  <w:style w:type="character" w:customStyle="1" w:styleId="sc101">
+    <w:name w:val="sc101"/>
+    <w:basedOn w:val="DefaultParagraphFont"/>
+    <w:rsid w:val="000964D2"/>
+    <w:rPr>
+      <w:rFonts w:ascii="Courier New" w:hAnsi="Courier New" w:cs="Courier New" w:hint="default"/>
+      <w:b/>
+      <w:bCs/>
+      <w:color w:val="000080"/>
+      <w:sz w:val="20"/>
+      <w:szCs w:val="20"/>
+    </w:rPr>
+  </w:style>
+  <w:style w:type="character" w:customStyle="1" w:styleId="sc21">
+    <w:name w:val="sc21"/>
+    <w:basedOn w:val="DefaultParagraphFont"/>
+    <w:rsid w:val="000964D2"/>
+    <w:rPr>
+      <w:rFonts w:ascii="Courier New" w:hAnsi="Courier New" w:cs="Courier New" w:hint="default"/>
+      <w:color w:val="FF0000"/>
+      <w:sz w:val="20"/>
+      <w:szCs w:val="20"/>
+    </w:rPr>
+  </w:style>
+  <w:style w:type="character" w:customStyle="1" w:styleId="sc41">
+    <w:name w:val="sc41"/>
+    <w:basedOn w:val="DefaultParagraphFont"/>
+    <w:rsid w:val="0035419B"/>
+    <w:rPr>
+      <w:rFonts w:ascii="Courier New" w:hAnsi="Courier New" w:cs="Courier New" w:hint="default"/>
+      <w:color w:val="808080"/>
+      <w:sz w:val="20"/>
+      <w:szCs w:val="20"/>
+    </w:rPr>
+  </w:style>
+  <w:style w:type="character" w:customStyle="1" w:styleId="sc72">
+    <w:name w:val="sc72"/>
+    <w:basedOn w:val="DefaultParagraphFont"/>
+    <w:rsid w:val="003A2210"/>
+    <w:rPr>
+      <w:rFonts w:ascii="Courier New" w:hAnsi="Courier New" w:cs="Courier New" w:hint="default"/>
+      <w:color w:val="FF8000"/>
+      <w:sz w:val="20"/>
+      <w:szCs w:val="20"/>
+    </w:rPr>
+  </w:style>
+  <w:style w:type="character" w:customStyle="1" w:styleId="sc711">
+    <w:name w:val="sc711"/>
+    <w:basedOn w:val="DefaultParagraphFont"/>
+    <w:rsid w:val="003A2210"/>
+    <w:rPr>
+      <w:rFonts w:ascii="Courier New" w:hAnsi="Courier New" w:cs="Courier New" w:hint="default"/>
+      <w:color w:val="FF8000"/>
+      <w:sz w:val="20"/>
+      <w:szCs w:val="20"/>
+      <w:u w:val="single"/>
+    </w:rPr>
+  </w:style>
+  <w:style w:type="character" w:customStyle="1" w:styleId="sc12">
+    <w:name w:val="sc12"/>
+    <w:basedOn w:val="DefaultParagraphFont"/>
+    <w:rsid w:val="003A2210"/>
+    <w:rPr>
+      <w:rFonts w:ascii="Courier New" w:hAnsi="Courier New" w:cs="Courier New" w:hint="default"/>
+      <w:color w:val="008000"/>
+      <w:sz w:val="20"/>
+      <w:szCs w:val="20"/>
+    </w:rPr>
+  </w:style>
+  <w:style w:type="character" w:customStyle="1" w:styleId="Heading2Char">
+    <w:name w:val="Heading 2 Char"/>
+    <w:basedOn w:val="DefaultParagraphFont"/>
+    <w:link w:val="Heading2"/>
+    <w:uiPriority w:val="9"/>
+    <w:rsid w:val="00161907"/>
+    <w:rPr>
+      <w:rFonts w:asciiTheme="majorHAnsi" w:eastAsiaTheme="majorEastAsia" w:hAnsiTheme="majorHAnsi" w:cstheme="majorBidi"/>
+      <w:color w:val="2F5496" w:themeColor="accent1" w:themeShade="BF"/>
+      <w:sz w:val="26"/>
+      <w:szCs w:val="26"/>
+    </w:rPr>
+  </w:style>
+  <w:style w:type="paragraph" w:styleId="ListParagraph">
+    <w:name w:val="List Paragraph"/>
+    <w:basedOn w:val="Normal"/>
+    <w:uiPriority w:val="34"/>
+    <w:qFormat/>
+    <w:rsid w:val="00161907"/>
+    <w:pPr>
+      <w:ind w:left="720"/>
+      <w:contextualSpacing/>
+    </w:pPr>
+  </w:style>
+  <w:style w:type="paragraph" w:styleId="TOC2">
+    <w:name w:val="toc 2"/>
+    <w:basedOn w:val="Normal"/>
+    <w:next w:val="Normal"/>
+    <w:autoRedefine/>
+    <w:uiPriority w:val="39"/>
+    <w:unhideWhenUsed/>
+    <w:rsid w:val="00595D9F"/>
+    <w:pPr>
+      <w:spacing w:after="100"/>
+      <w:ind w:left="220"/>
+    </w:pPr>
+  </w:style>
+  <w:style w:type="character" w:customStyle="1" w:styleId="Heading3Char">
+    <w:name w:val="Heading 3 Char"/>
+    <w:basedOn w:val="DefaultParagraphFont"/>
+    <w:link w:val="Heading3"/>
+    <w:uiPriority w:val="9"/>
+    <w:rsid w:val="00B45087"/>
+    <w:rPr>
+      <w:rFonts w:asciiTheme="majorHAnsi" w:eastAsiaTheme="majorEastAsia" w:hAnsiTheme="majorHAnsi" w:cstheme="majorBidi"/>
+      <w:color w:val="1F3763" w:themeColor="accent1" w:themeShade="7F"/>
+      <w:sz w:val="24"/>
+      <w:szCs w:val="24"/>
+    </w:rPr>
   </w:style>
 </w:styles>
 </file>

</xml_diff>